<commit_message>
falta requisitos y revisar y añadir cosas
</commit_message>
<xml_diff>
--- a/EspecificacionRequisitos.docx
+++ b/EspecificacionRequisitos.docx
@@ -17,6 +17,9 @@
         <w:jc w:val="center"/>
       </w:pPr>
       <w:r>
+        <w:rPr>
+          <w:noProof/>
+        </w:rPr>
         <w:drawing>
           <wp:inline distT="0" distB="0" distL="0" distR="0" wp14:anchorId="7D47E109" wp14:editId="71AB88CD">
             <wp:extent cx="5400040" cy="1711960"/>
@@ -33,7 +36,7 @@
                     <pic:cNvPicPr/>
                   </pic:nvPicPr>
                   <pic:blipFill>
-                    <a:blip r:embed="rId5"/>
+                    <a:blip r:embed="rId6"/>
                     <a:stretch>
                       <a:fillRect/>
                     </a:stretch>
@@ -207,49 +210,578 @@
         <w:t>Mario Adán Herrero</w:t>
       </w:r>
     </w:p>
-    <w:p>
-      <w:pPr>
-        <w:rPr>
-          <w:sz w:val="24"/>
-          <w:szCs w:val="24"/>
-        </w:rPr>
-      </w:pPr>
-      <w:r>
-        <w:rPr>
-          <w:sz w:val="24"/>
-          <w:szCs w:val="24"/>
-        </w:rPr>
+    <w:sdt>
+      <w:sdtPr>
+        <w:id w:val="1613162839"/>
+        <w:docPartObj>
+          <w:docPartGallery w:val="Table of Contents"/>
+          <w:docPartUnique/>
+        </w:docPartObj>
+      </w:sdtPr>
+      <w:sdtEndPr>
+        <w:rPr>
+          <w:rFonts w:asciiTheme="minorHAnsi" w:eastAsiaTheme="minorHAnsi" w:hAnsiTheme="minorHAnsi" w:cstheme="minorBidi"/>
+          <w:b/>
+          <w:bCs/>
+          <w:color w:val="auto"/>
+          <w:sz w:val="22"/>
+          <w:szCs w:val="22"/>
+          <w:lang w:eastAsia="en-US"/>
+        </w:rPr>
+      </w:sdtEndPr>
+      <w:sdtContent>
+        <w:p>
+          <w:pPr>
+            <w:pStyle w:val="TtuloTDC"/>
+            <w:spacing w:before="120"/>
+          </w:pPr>
+          <w:r>
+            <w:t>Índice</w:t>
+          </w:r>
+        </w:p>
+        <w:p>
+          <w:pPr>
+            <w:pStyle w:val="TDC1"/>
+            <w:tabs>
+              <w:tab w:val="right" w:leader="dot" w:pos="8494"/>
+            </w:tabs>
+            <w:spacing w:before="240"/>
+            <w:rPr>
+              <w:noProof/>
+              <w:color w:val="0563C1" w:themeColor="hyperlink"/>
+              <w:u w:val="single"/>
+            </w:rPr>
+          </w:pPr>
+          <w:r>
+            <w:fldChar w:fldCharType="begin"/>
+          </w:r>
+          <w:r>
+            <w:instrText xml:space="preserve"> TOC \o "1-3" \h \z \u </w:instrText>
+          </w:r>
+          <w:r>
+            <w:fldChar w:fldCharType="separate"/>
+          </w:r>
+          <w:hyperlink w:anchor="_Toc56961441" w:history="1">
+            <w:r>
+              <w:rPr>
+                <w:rStyle w:val="Hipervnculo"/>
+                <w:noProof/>
+              </w:rPr>
+              <w:t>1. Introducción. ElReyDelPC</w:t>
+            </w:r>
+            <w:r>
+              <w:rPr>
+                <w:noProof/>
+                <w:webHidden/>
+              </w:rPr>
+              <w:tab/>
+            </w:r>
+            <w:r>
+              <w:rPr>
+                <w:noProof/>
+                <w:webHidden/>
+              </w:rPr>
+              <w:fldChar w:fldCharType="begin"/>
+            </w:r>
+            <w:r>
+              <w:rPr>
+                <w:noProof/>
+                <w:webHidden/>
+              </w:rPr>
+              <w:instrText xml:space="preserve"> PAGEREF _Toc56961441 \h </w:instrText>
+            </w:r>
+            <w:r>
+              <w:rPr>
+                <w:noProof/>
+                <w:webHidden/>
+              </w:rPr>
+            </w:r>
+            <w:r>
+              <w:rPr>
+                <w:noProof/>
+                <w:webHidden/>
+              </w:rPr>
+              <w:fldChar w:fldCharType="separate"/>
+            </w:r>
+            <w:r>
+              <w:rPr>
+                <w:noProof/>
+                <w:webHidden/>
+              </w:rPr>
+              <w:t>3</w:t>
+            </w:r>
+            <w:r>
+              <w:rPr>
+                <w:noProof/>
+                <w:webHidden/>
+              </w:rPr>
+              <w:fldChar w:fldCharType="end"/>
+            </w:r>
+          </w:hyperlink>
+        </w:p>
+        <w:p>
+          <w:pPr>
+            <w:pStyle w:val="TDC1"/>
+            <w:tabs>
+              <w:tab w:val="right" w:leader="dot" w:pos="8494"/>
+            </w:tabs>
+            <w:spacing w:before="240"/>
+            <w:rPr>
+              <w:noProof/>
+              <w:color w:val="0563C1" w:themeColor="hyperlink"/>
+              <w:u w:val="single"/>
+            </w:rPr>
+          </w:pPr>
+          <w:hyperlink w:anchor="_Toc56961442" w:history="1">
+            <w:r>
+              <w:rPr>
+                <w:rStyle w:val="Hipervnculo"/>
+                <w:noProof/>
+              </w:rPr>
+              <w:t>2. Usuarios de la aplicación</w:t>
+            </w:r>
+            <w:r>
+              <w:rPr>
+                <w:noProof/>
+                <w:webHidden/>
+              </w:rPr>
+              <w:tab/>
+            </w:r>
+            <w:r>
+              <w:rPr>
+                <w:noProof/>
+                <w:webHidden/>
+              </w:rPr>
+              <w:fldChar w:fldCharType="begin"/>
+            </w:r>
+            <w:r>
+              <w:rPr>
+                <w:noProof/>
+                <w:webHidden/>
+              </w:rPr>
+              <w:instrText xml:space="preserve"> PAGEREF _Toc56961442 \h </w:instrText>
+            </w:r>
+            <w:r>
+              <w:rPr>
+                <w:noProof/>
+                <w:webHidden/>
+              </w:rPr>
+            </w:r>
+            <w:r>
+              <w:rPr>
+                <w:noProof/>
+                <w:webHidden/>
+              </w:rPr>
+              <w:fldChar w:fldCharType="separate"/>
+            </w:r>
+            <w:r>
+              <w:rPr>
+                <w:noProof/>
+                <w:webHidden/>
+              </w:rPr>
+              <w:t>4</w:t>
+            </w:r>
+            <w:r>
+              <w:rPr>
+                <w:noProof/>
+                <w:webHidden/>
+              </w:rPr>
+              <w:fldChar w:fldCharType="end"/>
+            </w:r>
+          </w:hyperlink>
+        </w:p>
+        <w:p>
+          <w:pPr>
+            <w:pStyle w:val="TDC1"/>
+            <w:tabs>
+              <w:tab w:val="right" w:leader="dot" w:pos="8494"/>
+            </w:tabs>
+            <w:spacing w:before="240"/>
+            <w:rPr>
+              <w:rFonts w:eastAsiaTheme="minorEastAsia"/>
+              <w:noProof/>
+              <w:lang w:eastAsia="es-ES"/>
+            </w:rPr>
+          </w:pPr>
+          <w:hyperlink w:anchor="_Toc56961443" w:history="1">
+            <w:r>
+              <w:rPr>
+                <w:rStyle w:val="Hipervnculo"/>
+                <w:noProof/>
+              </w:rPr>
+              <w:t>3. Artículos del catálogo</w:t>
+            </w:r>
+            <w:r>
+              <w:rPr>
+                <w:noProof/>
+                <w:webHidden/>
+              </w:rPr>
+              <w:tab/>
+            </w:r>
+            <w:r>
+              <w:rPr>
+                <w:noProof/>
+                <w:webHidden/>
+              </w:rPr>
+              <w:fldChar w:fldCharType="begin"/>
+            </w:r>
+            <w:r>
+              <w:rPr>
+                <w:noProof/>
+                <w:webHidden/>
+              </w:rPr>
+              <w:instrText xml:space="preserve"> PAGEREF _Toc56961443 \h </w:instrText>
+            </w:r>
+            <w:r>
+              <w:rPr>
+                <w:noProof/>
+                <w:webHidden/>
+              </w:rPr>
+            </w:r>
+            <w:r>
+              <w:rPr>
+                <w:noProof/>
+                <w:webHidden/>
+              </w:rPr>
+              <w:fldChar w:fldCharType="separate"/>
+            </w:r>
+            <w:r>
+              <w:rPr>
+                <w:noProof/>
+                <w:webHidden/>
+              </w:rPr>
+              <w:t>5</w:t>
+            </w:r>
+            <w:r>
+              <w:rPr>
+                <w:noProof/>
+                <w:webHidden/>
+              </w:rPr>
+              <w:fldChar w:fldCharType="end"/>
+            </w:r>
+          </w:hyperlink>
+        </w:p>
+        <w:p>
+          <w:pPr>
+            <w:pStyle w:val="TDC2"/>
+            <w:tabs>
+              <w:tab w:val="right" w:leader="dot" w:pos="8494"/>
+            </w:tabs>
+            <w:spacing w:before="240"/>
+            <w:rPr>
+              <w:rFonts w:eastAsiaTheme="minorEastAsia"/>
+              <w:noProof/>
+              <w:lang w:eastAsia="es-ES"/>
+            </w:rPr>
+          </w:pPr>
+          <w:hyperlink w:anchor="_Toc56961444" w:history="1">
+            <w:r>
+              <w:rPr>
+                <w:rStyle w:val="Hipervnculo"/>
+                <w:noProof/>
+              </w:rPr>
+              <w:t>3.1. Ordenadores</w:t>
+            </w:r>
+            <w:r>
+              <w:rPr>
+                <w:noProof/>
+                <w:webHidden/>
+              </w:rPr>
+              <w:tab/>
+            </w:r>
+            <w:r>
+              <w:rPr>
+                <w:noProof/>
+                <w:webHidden/>
+              </w:rPr>
+              <w:fldChar w:fldCharType="begin"/>
+            </w:r>
+            <w:r>
+              <w:rPr>
+                <w:noProof/>
+                <w:webHidden/>
+              </w:rPr>
+              <w:instrText xml:space="preserve"> PAGEREF _Toc56961444 \h </w:instrText>
+            </w:r>
+            <w:r>
+              <w:rPr>
+                <w:noProof/>
+                <w:webHidden/>
+              </w:rPr>
+            </w:r>
+            <w:r>
+              <w:rPr>
+                <w:noProof/>
+                <w:webHidden/>
+              </w:rPr>
+              <w:fldChar w:fldCharType="separate"/>
+            </w:r>
+            <w:r>
+              <w:rPr>
+                <w:noProof/>
+                <w:webHidden/>
+              </w:rPr>
+              <w:t>5</w:t>
+            </w:r>
+            <w:r>
+              <w:rPr>
+                <w:noProof/>
+                <w:webHidden/>
+              </w:rPr>
+              <w:fldChar w:fldCharType="end"/>
+            </w:r>
+          </w:hyperlink>
+        </w:p>
+        <w:p>
+          <w:pPr>
+            <w:pStyle w:val="TDC2"/>
+            <w:tabs>
+              <w:tab w:val="right" w:leader="dot" w:pos="8494"/>
+            </w:tabs>
+            <w:spacing w:before="240"/>
+            <w:rPr>
+              <w:noProof/>
+              <w:color w:val="0563C1" w:themeColor="hyperlink"/>
+              <w:u w:val="single"/>
+            </w:rPr>
+          </w:pPr>
+          <w:hyperlink w:anchor="_Toc56961445" w:history="1">
+            <w:r>
+              <w:rPr>
+                <w:rStyle w:val="Hipervnculo"/>
+                <w:noProof/>
+              </w:rPr>
+              <w:t>3.2. Periféricos</w:t>
+            </w:r>
+            <w:r>
+              <w:rPr>
+                <w:noProof/>
+                <w:webHidden/>
+              </w:rPr>
+              <w:tab/>
+            </w:r>
+            <w:r>
+              <w:rPr>
+                <w:noProof/>
+                <w:webHidden/>
+              </w:rPr>
+              <w:fldChar w:fldCharType="begin"/>
+            </w:r>
+            <w:r>
+              <w:rPr>
+                <w:noProof/>
+                <w:webHidden/>
+              </w:rPr>
+              <w:instrText xml:space="preserve"> PAGEREF _Toc56961445 \h </w:instrText>
+            </w:r>
+            <w:r>
+              <w:rPr>
+                <w:noProof/>
+                <w:webHidden/>
+              </w:rPr>
+            </w:r>
+            <w:r>
+              <w:rPr>
+                <w:noProof/>
+                <w:webHidden/>
+              </w:rPr>
+              <w:fldChar w:fldCharType="separate"/>
+            </w:r>
+            <w:r>
+              <w:rPr>
+                <w:noProof/>
+                <w:webHidden/>
+              </w:rPr>
+              <w:t>5</w:t>
+            </w:r>
+            <w:r>
+              <w:rPr>
+                <w:noProof/>
+                <w:webHidden/>
+              </w:rPr>
+              <w:fldChar w:fldCharType="end"/>
+            </w:r>
+          </w:hyperlink>
+        </w:p>
+        <w:p>
+          <w:pPr>
+            <w:pStyle w:val="TDC1"/>
+            <w:tabs>
+              <w:tab w:val="right" w:leader="dot" w:pos="8494"/>
+            </w:tabs>
+            <w:spacing w:before="240"/>
+            <w:rPr>
+              <w:rFonts w:eastAsiaTheme="minorEastAsia"/>
+              <w:noProof/>
+              <w:lang w:eastAsia="es-ES"/>
+            </w:rPr>
+          </w:pPr>
+          <w:hyperlink w:anchor="_Toc56961446" w:history="1">
+            <w:r>
+              <w:rPr>
+                <w:rStyle w:val="Hipervnculo"/>
+                <w:noProof/>
+              </w:rPr>
+              <w:t>4. Requisitos de la aplicación</w:t>
+            </w:r>
+            <w:r>
+              <w:rPr>
+                <w:noProof/>
+                <w:webHidden/>
+              </w:rPr>
+              <w:tab/>
+            </w:r>
+            <w:r>
+              <w:rPr>
+                <w:noProof/>
+                <w:webHidden/>
+              </w:rPr>
+              <w:fldChar w:fldCharType="begin"/>
+            </w:r>
+            <w:r>
+              <w:rPr>
+                <w:noProof/>
+                <w:webHidden/>
+              </w:rPr>
+              <w:instrText xml:space="preserve"> PAGEREF _Toc56961446 \h </w:instrText>
+            </w:r>
+            <w:r>
+              <w:rPr>
+                <w:noProof/>
+                <w:webHidden/>
+              </w:rPr>
+            </w:r>
+            <w:r>
+              <w:rPr>
+                <w:noProof/>
+                <w:webHidden/>
+              </w:rPr>
+              <w:fldChar w:fldCharType="separate"/>
+            </w:r>
+            <w:r>
+              <w:rPr>
+                <w:noProof/>
+                <w:webHidden/>
+              </w:rPr>
+              <w:t>6</w:t>
+            </w:r>
+            <w:r>
+              <w:rPr>
+                <w:noProof/>
+                <w:webHidden/>
+              </w:rPr>
+              <w:fldChar w:fldCharType="end"/>
+            </w:r>
+          </w:hyperlink>
+        </w:p>
+        <w:p>
+          <w:pPr>
+            <w:spacing w:before="240"/>
+          </w:pPr>
+          <w:r>
+            <w:rPr>
+              <w:b/>
+              <w:bCs/>
+            </w:rPr>
+            <w:fldChar w:fldCharType="end"/>
+          </w:r>
+        </w:p>
+      </w:sdtContent>
+    </w:sdt>
+    <w:p>
+      <w:pPr>
+        <w:rPr>
+          <w:b/>
+          <w:bCs/>
+          <w:sz w:val="24"/>
+          <w:szCs w:val="24"/>
+          <w:u w:val="single"/>
+        </w:rPr>
+      </w:pPr>
+    </w:p>
+    <w:p>
+      <w:pPr>
+        <w:rPr>
+          <w:b/>
+          <w:bCs/>
+          <w:sz w:val="24"/>
+          <w:szCs w:val="24"/>
+          <w:u w:val="single"/>
+        </w:rPr>
+      </w:pPr>
+      <w:r>
+        <w:rPr>
+          <w:b/>
+          <w:bCs/>
+          <w:sz w:val="24"/>
+          <w:szCs w:val="24"/>
+          <w:u w:val="single"/>
+        </w:rPr>
+        <w:br w:type="page"/>
+      </w:r>
+    </w:p>
+    <w:p>
+      <w:pPr>
+        <w:pStyle w:val="Ttulo1"/>
+      </w:pPr>
+      <w:bookmarkStart w:id="0" w:name="_Toc56961441"/>
+      <w:r>
         <w:lastRenderedPageBreak/>
-        <w:t>1. Introducción. ElReyDelP</w:t>
-      </w:r>
-      <w:r>
-        <w:rPr>
-          <w:sz w:val="24"/>
-          <w:szCs w:val="24"/>
-        </w:rPr>
+        <w:t xml:space="preserve">1. Introducción. </w:t>
+      </w:r>
+      <w:proofErr w:type="spellStart"/>
+      <w:r>
+        <w:t>ElReyDelP</w:t>
+      </w:r>
+      <w:r>
         <w:t>C</w:t>
       </w:r>
-    </w:p>
-    <w:p>
-      <w:pPr>
-        <w:rPr>
-          <w:sz w:val="24"/>
-          <w:szCs w:val="24"/>
-        </w:rPr>
-      </w:pPr>
-      <w:r>
-        <w:rPr>
-          <w:sz w:val="24"/>
-          <w:szCs w:val="24"/>
-        </w:rPr>
-        <w:t xml:space="preserve">ElReyDelPC, es una empresa que se dedica a vender </w:t>
-      </w:r>
-      <w:r>
-        <w:rPr>
-          <w:sz w:val="24"/>
-          <w:szCs w:val="24"/>
-        </w:rPr>
-        <w:t xml:space="preserve">artículos que tienen que ver con la tecnología y la informática, en concreto, </w:t>
+      <w:bookmarkEnd w:id="0"/>
+      <w:proofErr w:type="spellEnd"/>
+    </w:p>
+    <w:p>
+      <w:pPr>
+        <w:rPr>
+          <w:sz w:val="24"/>
+          <w:szCs w:val="24"/>
+        </w:rPr>
+      </w:pPr>
+      <w:proofErr w:type="spellStart"/>
+      <w:r>
+        <w:rPr>
+          <w:sz w:val="24"/>
+          <w:szCs w:val="24"/>
+        </w:rPr>
+        <w:t>ElReyDelPC</w:t>
+      </w:r>
+      <w:proofErr w:type="spellEnd"/>
+      <w:r>
+        <w:rPr>
+          <w:sz w:val="24"/>
+          <w:szCs w:val="24"/>
+        </w:rPr>
+        <w:t xml:space="preserve">, es una empresa que se dedica a vender </w:t>
+      </w:r>
+      <w:r>
+        <w:rPr>
+          <w:sz w:val="24"/>
+          <w:szCs w:val="24"/>
+        </w:rPr>
+        <w:t xml:space="preserve">artículos </w:t>
+      </w:r>
+      <w:r>
+        <w:rPr>
+          <w:sz w:val="24"/>
+          <w:szCs w:val="24"/>
+        </w:rPr>
+        <w:t>relacionados</w:t>
+      </w:r>
+      <w:r>
+        <w:rPr>
+          <w:sz w:val="24"/>
+          <w:szCs w:val="24"/>
+        </w:rPr>
+        <w:t xml:space="preserve"> con la tecnología y la informática, en concreto, </w:t>
       </w:r>
       <w:r>
         <w:rPr>
@@ -448,7 +980,23 @@
           <w:sz w:val="24"/>
           <w:szCs w:val="24"/>
         </w:rPr>
-        <w:t>. La interfaz de los empleados será diferente a la de los clientes, ya que, la interacción de estos con la aplicación es también diferente. Esta interfaz, en un principio, se planea realizarla con la librería Java.Swing.</w:t>
+        <w:t xml:space="preserve">. La interfaz de los empleados será diferente a la de los clientes, ya que, la interacción de estos con la aplicación es también diferente. Esta interfaz, en un principio, se planea realizarla con la librería </w:t>
+      </w:r>
+      <w:proofErr w:type="spellStart"/>
+      <w:r>
+        <w:rPr>
+          <w:sz w:val="24"/>
+          <w:szCs w:val="24"/>
+        </w:rPr>
+        <w:t>Java.Swing</w:t>
+      </w:r>
+      <w:proofErr w:type="spellEnd"/>
+      <w:r>
+        <w:rPr>
+          <w:sz w:val="24"/>
+          <w:szCs w:val="24"/>
+        </w:rPr>
+        <w:t>.</w:t>
       </w:r>
     </w:p>
     <w:p>
@@ -537,10 +1085,19 @@
       </w:pPr>
       <w:r>
         <w:rPr>
-          <w:sz w:val="24"/>
-          <w:szCs w:val="24"/>
-        </w:rPr>
-        <w:t>Dar de alta a nuevos usuarios: los nuevos empleados tendrán que ser dados de alta por un administrador y los clientes podrán darse de alta ellos mismos.</w:t>
+          <w:b/>
+          <w:bCs/>
+          <w:sz w:val="24"/>
+          <w:szCs w:val="24"/>
+        </w:rPr>
+        <w:t>Dar de alta a nuevos usuarios:</w:t>
+      </w:r>
+      <w:r>
+        <w:rPr>
+          <w:sz w:val="24"/>
+          <w:szCs w:val="24"/>
+        </w:rPr>
+        <w:t xml:space="preserve"> los nuevos empleados tendrán que ser dados de alta por un administrador y los clientes podrán darse de alta ellos mismos.</w:t>
       </w:r>
     </w:p>
     <w:p>
@@ -557,10 +1114,19 @@
       </w:pPr>
       <w:r>
         <w:rPr>
-          <w:sz w:val="24"/>
-          <w:szCs w:val="24"/>
-        </w:rPr>
-        <w:t>Gestión de la venta de artículos: cuando se realice una compra se guardará la información de la venta, además de generar la factura o cualquier otra cosa que se considere necesaria.</w:t>
+          <w:b/>
+          <w:bCs/>
+          <w:sz w:val="24"/>
+          <w:szCs w:val="24"/>
+        </w:rPr>
+        <w:t>Gestión de la venta de artículos:</w:t>
+      </w:r>
+      <w:r>
+        <w:rPr>
+          <w:sz w:val="24"/>
+          <w:szCs w:val="24"/>
+        </w:rPr>
+        <w:t xml:space="preserve"> cuando se realice una compra se guardará la información de la venta, además de generar la factura o cualquier otra cosa que se considere necesaria.</w:t>
       </w:r>
     </w:p>
     <w:p>
@@ -577,24 +1143,19 @@
       </w:pPr>
       <w:r>
         <w:rPr>
-          <w:sz w:val="24"/>
-          <w:szCs w:val="24"/>
-        </w:rPr>
-        <w:t xml:space="preserve">Búsqueda de artículos: los empleados podrán realizar consultas más </w:t>
-      </w:r>
-      <w:r>
-        <w:rPr>
-          <w:sz w:val="24"/>
-          <w:szCs w:val="24"/>
-        </w:rPr>
-        <w:t>específicas</w:t>
-      </w:r>
-      <w:r>
-        <w:rPr>
-          <w:sz w:val="24"/>
-          <w:szCs w:val="24"/>
-        </w:rPr>
-        <w:t xml:space="preserve"> sobre los productos y los clientes podrá ver y filtrar los distintos artículos que se venden en nuestra tienda.</w:t>
+          <w:b/>
+          <w:bCs/>
+          <w:sz w:val="24"/>
+          <w:szCs w:val="24"/>
+        </w:rPr>
+        <w:t>Búsqueda de artículos:</w:t>
+      </w:r>
+      <w:r>
+        <w:rPr>
+          <w:sz w:val="24"/>
+          <w:szCs w:val="24"/>
+        </w:rPr>
+        <w:t xml:space="preserve"> los empleados podrán realizar consultas más específicas sobre los productos y los clientes podrá ver y filtrar los distintos artículos que se venden en nuestra tienda.</w:t>
       </w:r>
     </w:p>
     <w:p>
@@ -611,35 +1172,88 @@
       </w:pPr>
       <w:r>
         <w:rPr>
-          <w:sz w:val="24"/>
-          <w:szCs w:val="24"/>
-        </w:rPr>
-        <w:t>Añadir nuevos artículos: los empleados o administradores podrán añadir nuevos artículos al catálogo de la tienda, especificando sus características.</w:t>
-      </w:r>
-    </w:p>
-    <w:p>
-      <w:pPr>
-        <w:pStyle w:val="Prrafodelista"/>
-        <w:rPr>
-          <w:sz w:val="24"/>
-          <w:szCs w:val="24"/>
-        </w:rPr>
-      </w:pPr>
-    </w:p>
-    <w:p>
-      <w:pPr>
-        <w:rPr>
-          <w:sz w:val="24"/>
-          <w:szCs w:val="24"/>
-        </w:rPr>
-      </w:pPr>
-      <w:r>
-        <w:rPr>
-          <w:sz w:val="24"/>
-          <w:szCs w:val="24"/>
-        </w:rPr>
+          <w:b/>
+          <w:bCs/>
+          <w:sz w:val="24"/>
+          <w:szCs w:val="24"/>
+        </w:rPr>
+        <w:t>Añadir nuevos artículos:</w:t>
+      </w:r>
+      <w:r>
+        <w:rPr>
+          <w:sz w:val="24"/>
+          <w:szCs w:val="24"/>
+        </w:rPr>
+        <w:t xml:space="preserve"> los empleados o administradores podrán añadir nuevos artículos al catálogo de la tienda, especificando sus características.</w:t>
+      </w:r>
+    </w:p>
+    <w:p>
+      <w:pPr>
+        <w:pStyle w:val="Prrafodelista"/>
+        <w:rPr>
+          <w:sz w:val="24"/>
+          <w:szCs w:val="24"/>
+        </w:rPr>
+      </w:pPr>
+    </w:p>
+    <w:p>
+      <w:pPr>
+        <w:rPr>
+          <w:sz w:val="24"/>
+          <w:szCs w:val="24"/>
+        </w:rPr>
+      </w:pPr>
+    </w:p>
+    <w:p>
+      <w:pPr>
+        <w:rPr>
+          <w:sz w:val="24"/>
+          <w:szCs w:val="24"/>
+        </w:rPr>
+      </w:pPr>
+    </w:p>
+    <w:p>
+      <w:pPr>
+        <w:rPr>
+          <w:sz w:val="24"/>
+          <w:szCs w:val="24"/>
+        </w:rPr>
+      </w:pPr>
+    </w:p>
+    <w:p>
+      <w:pPr>
+        <w:rPr>
+          <w:sz w:val="24"/>
+          <w:szCs w:val="24"/>
+        </w:rPr>
+      </w:pPr>
+    </w:p>
+    <w:p>
+      <w:pPr>
+        <w:rPr>
+          <w:sz w:val="24"/>
+          <w:szCs w:val="24"/>
+        </w:rPr>
+      </w:pPr>
+    </w:p>
+    <w:p>
+      <w:pPr>
+        <w:rPr>
+          <w:sz w:val="24"/>
+          <w:szCs w:val="24"/>
+        </w:rPr>
+      </w:pPr>
+    </w:p>
+    <w:p>
+      <w:pPr>
+        <w:pStyle w:val="Ttulo1"/>
+      </w:pPr>
+      <w:bookmarkStart w:id="1" w:name="_Toc56961442"/>
+      <w:r>
+        <w:lastRenderedPageBreak/>
         <w:t>2. Usuarios de la aplicación</w:t>
       </w:r>
+      <w:bookmarkEnd w:id="1"/>
     </w:p>
     <w:p>
       <w:pPr>
@@ -670,6 +1284,8 @@
       </w:pPr>
       <w:r>
         <w:rPr>
+          <w:b/>
+          <w:bCs/>
           <w:sz w:val="24"/>
           <w:szCs w:val="24"/>
         </w:rPr>
@@ -677,6 +1293,8 @@
       </w:r>
       <w:r>
         <w:rPr>
+          <w:b/>
+          <w:bCs/>
           <w:sz w:val="24"/>
           <w:szCs w:val="24"/>
         </w:rPr>
@@ -715,7 +1333,39 @@
           <w:sz w:val="24"/>
           <w:szCs w:val="24"/>
         </w:rPr>
-        <w:t xml:space="preserve"> y dar de alta a los empleados que trabajan en la tienda, el nombre será “admin” y la contraseña “admin”</w:t>
+        <w:t xml:space="preserve"> y dar de alta a los empleados que trabajan en la tienda, el nombre será “</w:t>
+      </w:r>
+      <w:proofErr w:type="spellStart"/>
+      <w:r>
+        <w:rPr>
+          <w:sz w:val="24"/>
+          <w:szCs w:val="24"/>
+        </w:rPr>
+        <w:t>admin</w:t>
+      </w:r>
+      <w:proofErr w:type="spellEnd"/>
+      <w:r>
+        <w:rPr>
+          <w:sz w:val="24"/>
+          <w:szCs w:val="24"/>
+        </w:rPr>
+        <w:t>” y la contraseña “</w:t>
+      </w:r>
+      <w:proofErr w:type="spellStart"/>
+      <w:r>
+        <w:rPr>
+          <w:sz w:val="24"/>
+          <w:szCs w:val="24"/>
+        </w:rPr>
+        <w:t>admin</w:t>
+      </w:r>
+      <w:proofErr w:type="spellEnd"/>
+      <w:r>
+        <w:rPr>
+          <w:sz w:val="24"/>
+          <w:szCs w:val="24"/>
+        </w:rPr>
+        <w:t>”</w:t>
       </w:r>
       <w:r>
         <w:rPr>
@@ -724,22 +1374,6 @@
         </w:rPr>
         <w:t>.</w:t>
       </w:r>
-    </w:p>
-    <w:p>
-      <w:pPr>
-        <w:rPr>
-          <w:sz w:val="24"/>
-          <w:szCs w:val="24"/>
-        </w:rPr>
-      </w:pPr>
-    </w:p>
-    <w:p>
-      <w:pPr>
-        <w:rPr>
-          <w:sz w:val="24"/>
-          <w:szCs w:val="24"/>
-        </w:rPr>
-      </w:pPr>
     </w:p>
     <w:p>
       <w:pPr>
@@ -755,14 +1389,17 @@
       </w:pPr>
       <w:r>
         <w:rPr>
-          <w:sz w:val="24"/>
-          <w:szCs w:val="24"/>
-        </w:rPr>
-        <w:lastRenderedPageBreak/>
+          <w:b/>
+          <w:bCs/>
+          <w:sz w:val="24"/>
+          <w:szCs w:val="24"/>
+        </w:rPr>
         <w:t>Empleado:</w:t>
       </w:r>
       <w:r>
         <w:rPr>
+          <w:b/>
+          <w:bCs/>
           <w:sz w:val="24"/>
           <w:szCs w:val="24"/>
         </w:rPr>
@@ -794,7 +1431,14 @@
           <w:sz w:val="24"/>
           <w:szCs w:val="24"/>
         </w:rPr>
-        <w:t xml:space="preserve"> y podrán realizar consultas más específicas. Para acceder a la aplicación tendrán que introducir el DNI</w:t>
+        <w:t xml:space="preserve"> y podrán realizar consultas más específicas. Para acceder a la aplicación tendrán que introducir el </w:t>
+      </w:r>
+      <w:r>
+        <w:rPr>
+          <w:sz w:val="24"/>
+          <w:szCs w:val="24"/>
+        </w:rPr>
+        <w:t>número de empleado</w:t>
       </w:r>
       <w:r>
         <w:rPr>
@@ -816,6 +1460,180 @@
           <w:szCs w:val="24"/>
         </w:rPr>
         <w:t>. Para registrar a un nuevo empleado se deberán introducir los siguientes datos:</w:t>
+      </w:r>
+    </w:p>
+    <w:p>
+      <w:pPr>
+        <w:pStyle w:val="Prrafodelista"/>
+        <w:numPr>
+          <w:ilvl w:val="0"/>
+          <w:numId w:val="4"/>
+        </w:numPr>
+        <w:rPr>
+          <w:sz w:val="24"/>
+          <w:szCs w:val="24"/>
+        </w:rPr>
+      </w:pPr>
+      <w:r>
+        <w:rPr>
+          <w:sz w:val="24"/>
+          <w:szCs w:val="24"/>
+        </w:rPr>
+        <w:t>Número de empleado</w:t>
+      </w:r>
+      <w:r>
+        <w:rPr>
+          <w:sz w:val="24"/>
+          <w:szCs w:val="24"/>
+        </w:rPr>
+        <w:t xml:space="preserve"> (se asignará automáticamente)</w:t>
+      </w:r>
+    </w:p>
+    <w:p>
+      <w:pPr>
+        <w:pStyle w:val="Prrafodelista"/>
+        <w:numPr>
+          <w:ilvl w:val="0"/>
+          <w:numId w:val="4"/>
+        </w:numPr>
+        <w:rPr>
+          <w:sz w:val="24"/>
+          <w:szCs w:val="24"/>
+        </w:rPr>
+      </w:pPr>
+      <w:r>
+        <w:rPr>
+          <w:sz w:val="24"/>
+          <w:szCs w:val="24"/>
+        </w:rPr>
+        <w:t>Nombre</w:t>
+      </w:r>
+    </w:p>
+    <w:p>
+      <w:pPr>
+        <w:pStyle w:val="Prrafodelista"/>
+        <w:numPr>
+          <w:ilvl w:val="0"/>
+          <w:numId w:val="4"/>
+        </w:numPr>
+        <w:rPr>
+          <w:sz w:val="24"/>
+          <w:szCs w:val="24"/>
+        </w:rPr>
+      </w:pPr>
+      <w:r>
+        <w:rPr>
+          <w:sz w:val="24"/>
+          <w:szCs w:val="24"/>
+        </w:rPr>
+        <w:t>Apellidos</w:t>
+      </w:r>
+    </w:p>
+    <w:p>
+      <w:pPr>
+        <w:pStyle w:val="Prrafodelista"/>
+        <w:numPr>
+          <w:ilvl w:val="0"/>
+          <w:numId w:val="4"/>
+        </w:numPr>
+        <w:rPr>
+          <w:sz w:val="24"/>
+          <w:szCs w:val="24"/>
+        </w:rPr>
+      </w:pPr>
+      <w:r>
+        <w:rPr>
+          <w:sz w:val="24"/>
+          <w:szCs w:val="24"/>
+        </w:rPr>
+        <w:t>DNI</w:t>
+      </w:r>
+    </w:p>
+    <w:p>
+      <w:pPr>
+        <w:pStyle w:val="Prrafodelista"/>
+        <w:numPr>
+          <w:ilvl w:val="0"/>
+          <w:numId w:val="4"/>
+        </w:numPr>
+        <w:rPr>
+          <w:sz w:val="24"/>
+          <w:szCs w:val="24"/>
+        </w:rPr>
+      </w:pPr>
+      <w:r>
+        <w:rPr>
+          <w:sz w:val="24"/>
+          <w:szCs w:val="24"/>
+        </w:rPr>
+        <w:t>Teléfono</w:t>
+      </w:r>
+    </w:p>
+    <w:p>
+      <w:pPr>
+        <w:pStyle w:val="Prrafodelista"/>
+        <w:numPr>
+          <w:ilvl w:val="0"/>
+          <w:numId w:val="4"/>
+        </w:numPr>
+        <w:rPr>
+          <w:sz w:val="24"/>
+          <w:szCs w:val="24"/>
+        </w:rPr>
+      </w:pPr>
+      <w:r>
+        <w:rPr>
+          <w:sz w:val="24"/>
+          <w:szCs w:val="24"/>
+        </w:rPr>
+        <w:t xml:space="preserve">Correo </w:t>
+      </w:r>
+      <w:r>
+        <w:rPr>
+          <w:sz w:val="24"/>
+          <w:szCs w:val="24"/>
+        </w:rPr>
+        <w:t>electrónico</w:t>
+      </w:r>
+    </w:p>
+    <w:p>
+      <w:pPr>
+        <w:pStyle w:val="Prrafodelista"/>
+        <w:numPr>
+          <w:ilvl w:val="0"/>
+          <w:numId w:val="4"/>
+        </w:numPr>
+        <w:rPr>
+          <w:sz w:val="24"/>
+          <w:szCs w:val="24"/>
+        </w:rPr>
+      </w:pPr>
+      <w:r>
+        <w:rPr>
+          <w:sz w:val="24"/>
+          <w:szCs w:val="24"/>
+        </w:rPr>
+        <w:t>Dirección</w:t>
+      </w:r>
+    </w:p>
+    <w:p>
+      <w:pPr>
+        <w:pStyle w:val="Prrafodelista"/>
+        <w:numPr>
+          <w:ilvl w:val="0"/>
+          <w:numId w:val="4"/>
+        </w:numPr>
+        <w:rPr>
+          <w:sz w:val="24"/>
+          <w:szCs w:val="24"/>
+        </w:rPr>
+      </w:pPr>
+      <w:r>
+        <w:rPr>
+          <w:sz w:val="24"/>
+          <w:szCs w:val="24"/>
+        </w:rPr>
+        <w:t>Cargo</w:t>
       </w:r>
     </w:p>
     <w:p>
@@ -841,6 +1659,8 @@
       </w:pPr>
       <w:r>
         <w:rPr>
+          <w:b/>
+          <w:bCs/>
           <w:sz w:val="24"/>
           <w:szCs w:val="24"/>
         </w:rPr>
@@ -853,35 +1673,1343 @@
         </w:rPr>
         <w:t xml:space="preserve"> los clientes</w:t>
       </w:r>
-      <w:bookmarkStart w:id="0" w:name="_GoBack"/>
-      <w:bookmarkEnd w:id="0"/>
-    </w:p>
-    <w:p>
-      <w:pPr>
-        <w:rPr>
-          <w:sz w:val="24"/>
-          <w:szCs w:val="24"/>
-        </w:rPr>
-      </w:pPr>
-    </w:p>
-    <w:p>
-      <w:pPr>
-        <w:rPr>
-          <w:sz w:val="24"/>
-          <w:szCs w:val="24"/>
-        </w:rPr>
-      </w:pPr>
-      <w:r>
-        <w:rPr>
-          <w:sz w:val="24"/>
-          <w:szCs w:val="24"/>
-        </w:rPr>
+      <w:r>
+        <w:rPr>
+          <w:sz w:val="24"/>
+          <w:szCs w:val="24"/>
+        </w:rPr>
+        <w:t xml:space="preserve"> podrán añadir objetos a su cesta de la compra</w:t>
+      </w:r>
+      <w:r>
+        <w:rPr>
+          <w:sz w:val="24"/>
+          <w:szCs w:val="24"/>
+        </w:rPr>
+        <w:t xml:space="preserve">, realizar compras y </w:t>
+      </w:r>
+      <w:r>
+        <w:rPr>
+          <w:sz w:val="24"/>
+          <w:szCs w:val="24"/>
+        </w:rPr>
+        <w:t xml:space="preserve">realizar consultas sobre el catálogo de la aplicación. Para acceder a la </w:t>
+      </w:r>
+      <w:r>
+        <w:rPr>
+          <w:sz w:val="24"/>
+          <w:szCs w:val="24"/>
+        </w:rPr>
+        <w:t xml:space="preserve">aplicación tendrán que introducir el correo electrónico y </w:t>
+      </w:r>
+      <w:r>
+        <w:rPr>
+          <w:sz w:val="24"/>
+          <w:szCs w:val="24"/>
+        </w:rPr>
+        <w:t>la</w:t>
+      </w:r>
+      <w:r>
+        <w:rPr>
+          <w:sz w:val="24"/>
+          <w:szCs w:val="24"/>
+        </w:rPr>
+        <w:t xml:space="preserve"> contraseña</w:t>
+      </w:r>
+      <w:r>
+        <w:rPr>
+          <w:sz w:val="24"/>
+          <w:szCs w:val="24"/>
+        </w:rPr>
+        <w:t>. Para registrarse un nuevo cliente deberá introducir los siguientes datos:</w:t>
+      </w:r>
+    </w:p>
+    <w:p>
+      <w:pPr>
+        <w:pStyle w:val="Prrafodelista"/>
+        <w:numPr>
+          <w:ilvl w:val="0"/>
+          <w:numId w:val="6"/>
+        </w:numPr>
+        <w:rPr>
+          <w:sz w:val="24"/>
+          <w:szCs w:val="24"/>
+        </w:rPr>
+      </w:pPr>
+      <w:r>
+        <w:rPr>
+          <w:sz w:val="24"/>
+          <w:szCs w:val="24"/>
+        </w:rPr>
+        <w:t xml:space="preserve">Número de </w:t>
+      </w:r>
+      <w:r>
+        <w:rPr>
+          <w:sz w:val="24"/>
+          <w:szCs w:val="24"/>
+        </w:rPr>
+        <w:t>cliente</w:t>
+      </w:r>
+      <w:r>
+        <w:rPr>
+          <w:sz w:val="24"/>
+          <w:szCs w:val="24"/>
+        </w:rPr>
+        <w:t xml:space="preserve"> (se asignará automáticamente)</w:t>
+      </w:r>
+    </w:p>
+    <w:p>
+      <w:pPr>
+        <w:pStyle w:val="Prrafodelista"/>
+        <w:numPr>
+          <w:ilvl w:val="0"/>
+          <w:numId w:val="5"/>
+        </w:numPr>
+        <w:rPr>
+          <w:sz w:val="24"/>
+          <w:szCs w:val="24"/>
+        </w:rPr>
+      </w:pPr>
+      <w:r>
+        <w:rPr>
+          <w:sz w:val="24"/>
+          <w:szCs w:val="24"/>
+        </w:rPr>
+        <w:t>Nombre</w:t>
+      </w:r>
+    </w:p>
+    <w:p>
+      <w:pPr>
+        <w:pStyle w:val="Prrafodelista"/>
+        <w:numPr>
+          <w:ilvl w:val="0"/>
+          <w:numId w:val="5"/>
+        </w:numPr>
+        <w:rPr>
+          <w:sz w:val="24"/>
+          <w:szCs w:val="24"/>
+        </w:rPr>
+      </w:pPr>
+      <w:r>
+        <w:rPr>
+          <w:sz w:val="24"/>
+          <w:szCs w:val="24"/>
+        </w:rPr>
+        <w:t>Apellidos</w:t>
+      </w:r>
+    </w:p>
+    <w:p>
+      <w:pPr>
+        <w:pStyle w:val="Prrafodelista"/>
+        <w:numPr>
+          <w:ilvl w:val="0"/>
+          <w:numId w:val="5"/>
+        </w:numPr>
+        <w:rPr>
+          <w:sz w:val="24"/>
+          <w:szCs w:val="24"/>
+        </w:rPr>
+      </w:pPr>
+      <w:r>
+        <w:rPr>
+          <w:sz w:val="24"/>
+          <w:szCs w:val="24"/>
+        </w:rPr>
+        <w:t>Correo electrónico</w:t>
+      </w:r>
+    </w:p>
+    <w:p>
+      <w:pPr>
+        <w:pStyle w:val="Prrafodelista"/>
+        <w:numPr>
+          <w:ilvl w:val="0"/>
+          <w:numId w:val="5"/>
+        </w:numPr>
+        <w:rPr>
+          <w:sz w:val="24"/>
+          <w:szCs w:val="24"/>
+        </w:rPr>
+      </w:pPr>
+      <w:r>
+        <w:rPr>
+          <w:sz w:val="24"/>
+          <w:szCs w:val="24"/>
+        </w:rPr>
+        <w:t>Dirección</w:t>
+      </w:r>
+    </w:p>
+    <w:p>
+      <w:pPr>
+        <w:pStyle w:val="Prrafodelista"/>
+        <w:numPr>
+          <w:ilvl w:val="0"/>
+          <w:numId w:val="5"/>
+        </w:numPr>
+        <w:rPr>
+          <w:sz w:val="24"/>
+          <w:szCs w:val="24"/>
+        </w:rPr>
+      </w:pPr>
+      <w:r>
+        <w:rPr>
+          <w:sz w:val="24"/>
+          <w:szCs w:val="24"/>
+        </w:rPr>
+        <w:t>Teléfono</w:t>
+      </w:r>
+    </w:p>
+    <w:p>
+      <w:pPr>
+        <w:rPr>
+          <w:sz w:val="24"/>
+          <w:szCs w:val="24"/>
+        </w:rPr>
+      </w:pPr>
+    </w:p>
+    <w:p>
+      <w:pPr>
+        <w:rPr>
+          <w:sz w:val="24"/>
+          <w:szCs w:val="24"/>
+        </w:rPr>
+      </w:pPr>
+      <w:r>
+        <w:rPr>
+          <w:sz w:val="24"/>
+          <w:szCs w:val="24"/>
+        </w:rPr>
+        <w:t>Tanto los empleados como los cli</w:t>
+      </w:r>
+      <w:r>
+        <w:rPr>
+          <w:sz w:val="24"/>
+          <w:szCs w:val="24"/>
+        </w:rPr>
+        <w:t>entes, en la aplicación heredarán de la clase usuario que tendrá los atributos comunes a ellos.</w:t>
+      </w:r>
+    </w:p>
+    <w:p>
+      <w:pPr>
+        <w:rPr>
+          <w:sz w:val="24"/>
+          <w:szCs w:val="24"/>
+        </w:rPr>
+      </w:pPr>
+    </w:p>
+    <w:p>
+      <w:pPr>
+        <w:rPr>
+          <w:sz w:val="24"/>
+          <w:szCs w:val="24"/>
+        </w:rPr>
+      </w:pPr>
+    </w:p>
+    <w:p>
+      <w:pPr>
+        <w:rPr>
+          <w:sz w:val="24"/>
+          <w:szCs w:val="24"/>
+        </w:rPr>
+      </w:pPr>
+    </w:p>
+    <w:p>
+      <w:pPr>
+        <w:rPr>
+          <w:sz w:val="24"/>
+          <w:szCs w:val="24"/>
+        </w:rPr>
+      </w:pPr>
+    </w:p>
+    <w:p>
+      <w:pPr>
+        <w:rPr>
+          <w:sz w:val="24"/>
+          <w:szCs w:val="24"/>
+        </w:rPr>
+      </w:pPr>
+    </w:p>
+    <w:p>
+      <w:pPr>
+        <w:pStyle w:val="Ttulo1"/>
+      </w:pPr>
+      <w:bookmarkStart w:id="2" w:name="_Toc56961443"/>
+      <w:r>
+        <w:lastRenderedPageBreak/>
         <w:t xml:space="preserve">3. </w:t>
       </w:r>
-    </w:p>
-    <w:p>
-      <w:pPr>
-        <w:ind w:left="360"/>
+      <w:r>
+        <w:t>Artículos del catálogo</w:t>
+      </w:r>
+      <w:bookmarkEnd w:id="2"/>
+    </w:p>
+    <w:p>
+      <w:pPr>
+        <w:rPr>
+          <w:sz w:val="24"/>
+          <w:szCs w:val="24"/>
+        </w:rPr>
+      </w:pPr>
+      <w:r>
+        <w:rPr>
+          <w:sz w:val="24"/>
+          <w:szCs w:val="24"/>
+        </w:rPr>
+        <w:t xml:space="preserve">En el catálogo de la aplicación se </w:t>
+      </w:r>
+      <w:r>
+        <w:rPr>
+          <w:sz w:val="24"/>
+          <w:szCs w:val="24"/>
+        </w:rPr>
+        <w:t>deberán almacenar la información referente a todos y cada uno de los artículos que están disponibles en la tienda</w:t>
+      </w:r>
+      <w:r>
+        <w:rPr>
+          <w:sz w:val="24"/>
+          <w:szCs w:val="24"/>
+        </w:rPr>
+        <w:t xml:space="preserve">. Los artículos que se venden son; </w:t>
+      </w:r>
+      <w:r>
+        <w:rPr>
+          <w:sz w:val="24"/>
+          <w:szCs w:val="24"/>
+        </w:rPr>
+        <w:t xml:space="preserve">ordenadores, los cuales pueden ser portátiles o de sobremesa y </w:t>
+      </w:r>
+      <w:r>
+        <w:rPr>
+          <w:sz w:val="24"/>
+          <w:szCs w:val="24"/>
+        </w:rPr>
+        <w:t>periféricos</w:t>
+      </w:r>
+      <w:r>
+        <w:rPr>
+          <w:sz w:val="24"/>
+          <w:szCs w:val="24"/>
+        </w:rPr>
+        <w:t xml:space="preserve">, </w:t>
+      </w:r>
+      <w:r>
+        <w:rPr>
+          <w:sz w:val="24"/>
+          <w:szCs w:val="24"/>
+        </w:rPr>
+        <w:t>los cuales pueden ser</w:t>
+      </w:r>
+      <w:r>
+        <w:rPr>
+          <w:sz w:val="24"/>
+          <w:szCs w:val="24"/>
+        </w:rPr>
+        <w:t xml:space="preserve"> </w:t>
+      </w:r>
+      <w:r>
+        <w:rPr>
+          <w:sz w:val="24"/>
+          <w:szCs w:val="24"/>
+        </w:rPr>
+        <w:t>monitores</w:t>
+      </w:r>
+      <w:r>
+        <w:rPr>
+          <w:sz w:val="24"/>
+          <w:szCs w:val="24"/>
+        </w:rPr>
+        <w:t>, ratones, teclados</w:t>
+      </w:r>
+      <w:r>
+        <w:rPr>
+          <w:sz w:val="24"/>
+          <w:szCs w:val="24"/>
+        </w:rPr>
+        <w:t xml:space="preserve"> y webcams.</w:t>
+      </w:r>
+    </w:p>
+    <w:p>
+      <w:pPr>
+        <w:pStyle w:val="Ttulo2"/>
+      </w:pPr>
+      <w:bookmarkStart w:id="3" w:name="_Toc56961444"/>
+      <w:r>
+        <w:t xml:space="preserve">3.1. </w:t>
+      </w:r>
+      <w:r>
+        <w:t>Ordenadores</w:t>
+      </w:r>
+      <w:bookmarkEnd w:id="3"/>
+    </w:p>
+    <w:p>
+      <w:pPr>
+        <w:tabs>
+          <w:tab w:val="left" w:pos="1995"/>
+        </w:tabs>
+        <w:rPr>
+          <w:sz w:val="24"/>
+          <w:szCs w:val="24"/>
+        </w:rPr>
+      </w:pPr>
+      <w:r>
+        <w:rPr>
+          <w:sz w:val="24"/>
+          <w:szCs w:val="24"/>
+        </w:rPr>
+        <w:t>De los ordenadores del catálogo se tendrán los siguientes datos comunes:</w:t>
+      </w:r>
+    </w:p>
+    <w:p>
+      <w:pPr>
+        <w:pStyle w:val="Prrafodelista"/>
+        <w:numPr>
+          <w:ilvl w:val="0"/>
+          <w:numId w:val="3"/>
+        </w:numPr>
+        <w:tabs>
+          <w:tab w:val="left" w:pos="1995"/>
+        </w:tabs>
+        <w:rPr>
+          <w:sz w:val="24"/>
+          <w:szCs w:val="24"/>
+        </w:rPr>
+      </w:pPr>
+      <w:r>
+        <w:rPr>
+          <w:sz w:val="24"/>
+          <w:szCs w:val="24"/>
+        </w:rPr>
+        <w:t xml:space="preserve">Número de </w:t>
+      </w:r>
+      <w:r>
+        <w:rPr>
+          <w:sz w:val="24"/>
+          <w:szCs w:val="24"/>
+        </w:rPr>
+        <w:t>serie</w:t>
+      </w:r>
+    </w:p>
+    <w:p>
+      <w:pPr>
+        <w:pStyle w:val="Prrafodelista"/>
+        <w:numPr>
+          <w:ilvl w:val="0"/>
+          <w:numId w:val="3"/>
+        </w:numPr>
+        <w:tabs>
+          <w:tab w:val="left" w:pos="1995"/>
+        </w:tabs>
+        <w:rPr>
+          <w:sz w:val="24"/>
+          <w:szCs w:val="24"/>
+        </w:rPr>
+      </w:pPr>
+      <w:r>
+        <w:rPr>
+          <w:sz w:val="24"/>
+          <w:szCs w:val="24"/>
+        </w:rPr>
+        <w:t>Precio</w:t>
+      </w:r>
+    </w:p>
+    <w:p>
+      <w:pPr>
+        <w:pStyle w:val="Prrafodelista"/>
+        <w:numPr>
+          <w:ilvl w:val="0"/>
+          <w:numId w:val="3"/>
+        </w:numPr>
+        <w:tabs>
+          <w:tab w:val="left" w:pos="1995"/>
+        </w:tabs>
+        <w:rPr>
+          <w:sz w:val="24"/>
+          <w:szCs w:val="24"/>
+        </w:rPr>
+      </w:pPr>
+      <w:r>
+        <w:rPr>
+          <w:sz w:val="24"/>
+          <w:szCs w:val="24"/>
+        </w:rPr>
+        <w:t xml:space="preserve">Fecha </w:t>
+      </w:r>
+      <w:r>
+        <w:rPr>
+          <w:sz w:val="24"/>
+          <w:szCs w:val="24"/>
+        </w:rPr>
+        <w:t>de fabricación</w:t>
+      </w:r>
+    </w:p>
+    <w:p>
+      <w:pPr>
+        <w:pStyle w:val="Prrafodelista"/>
+        <w:numPr>
+          <w:ilvl w:val="0"/>
+          <w:numId w:val="3"/>
+        </w:numPr>
+        <w:tabs>
+          <w:tab w:val="left" w:pos="1995"/>
+        </w:tabs>
+        <w:rPr>
+          <w:sz w:val="24"/>
+          <w:szCs w:val="24"/>
+        </w:rPr>
+      </w:pPr>
+      <w:r>
+        <w:rPr>
+          <w:sz w:val="24"/>
+          <w:szCs w:val="24"/>
+        </w:rPr>
+        <w:t>Placa base</w:t>
+      </w:r>
+    </w:p>
+    <w:p>
+      <w:pPr>
+        <w:pStyle w:val="Prrafodelista"/>
+        <w:numPr>
+          <w:ilvl w:val="0"/>
+          <w:numId w:val="3"/>
+        </w:numPr>
+        <w:tabs>
+          <w:tab w:val="left" w:pos="1995"/>
+        </w:tabs>
+        <w:rPr>
+          <w:sz w:val="24"/>
+          <w:szCs w:val="24"/>
+        </w:rPr>
+      </w:pPr>
+      <w:r>
+        <w:rPr>
+          <w:sz w:val="24"/>
+          <w:szCs w:val="24"/>
+        </w:rPr>
+        <w:t>RAM</w:t>
+      </w:r>
+    </w:p>
+    <w:p>
+      <w:pPr>
+        <w:pStyle w:val="Prrafodelista"/>
+        <w:numPr>
+          <w:ilvl w:val="0"/>
+          <w:numId w:val="3"/>
+        </w:numPr>
+        <w:tabs>
+          <w:tab w:val="left" w:pos="1995"/>
+        </w:tabs>
+        <w:rPr>
+          <w:sz w:val="24"/>
+          <w:szCs w:val="24"/>
+        </w:rPr>
+      </w:pPr>
+      <w:r>
+        <w:rPr>
+          <w:sz w:val="24"/>
+          <w:szCs w:val="24"/>
+        </w:rPr>
+        <w:t>Procesador</w:t>
+      </w:r>
+    </w:p>
+    <w:p>
+      <w:pPr>
+        <w:pStyle w:val="Prrafodelista"/>
+        <w:numPr>
+          <w:ilvl w:val="0"/>
+          <w:numId w:val="3"/>
+        </w:numPr>
+        <w:tabs>
+          <w:tab w:val="left" w:pos="1995"/>
+        </w:tabs>
+        <w:rPr>
+          <w:sz w:val="24"/>
+          <w:szCs w:val="24"/>
+        </w:rPr>
+      </w:pPr>
+      <w:r>
+        <w:rPr>
+          <w:sz w:val="24"/>
+          <w:szCs w:val="24"/>
+        </w:rPr>
+        <w:t>Tarjeta gráfica</w:t>
+      </w:r>
+    </w:p>
+    <w:p>
+      <w:pPr>
+        <w:pStyle w:val="Prrafodelista"/>
+        <w:numPr>
+          <w:ilvl w:val="0"/>
+          <w:numId w:val="3"/>
+        </w:numPr>
+        <w:tabs>
+          <w:tab w:val="left" w:pos="1995"/>
+        </w:tabs>
+        <w:rPr>
+          <w:sz w:val="24"/>
+          <w:szCs w:val="24"/>
+        </w:rPr>
+      </w:pPr>
+      <w:r>
+        <w:rPr>
+          <w:sz w:val="24"/>
+          <w:szCs w:val="24"/>
+        </w:rPr>
+        <w:t>HDD</w:t>
+      </w:r>
+    </w:p>
+    <w:p>
+      <w:pPr>
+        <w:pStyle w:val="Prrafodelista"/>
+        <w:numPr>
+          <w:ilvl w:val="0"/>
+          <w:numId w:val="3"/>
+        </w:numPr>
+        <w:tabs>
+          <w:tab w:val="left" w:pos="1995"/>
+        </w:tabs>
+        <w:rPr>
+          <w:sz w:val="24"/>
+          <w:szCs w:val="24"/>
+        </w:rPr>
+      </w:pPr>
+      <w:r>
+        <w:rPr>
+          <w:sz w:val="24"/>
+          <w:szCs w:val="24"/>
+        </w:rPr>
+        <w:t>SSD</w:t>
+      </w:r>
+    </w:p>
+    <w:p>
+      <w:pPr>
+        <w:pStyle w:val="Prrafodelista"/>
+        <w:numPr>
+          <w:ilvl w:val="0"/>
+          <w:numId w:val="3"/>
+        </w:numPr>
+        <w:tabs>
+          <w:tab w:val="left" w:pos="1995"/>
+        </w:tabs>
+        <w:rPr>
+          <w:sz w:val="24"/>
+          <w:szCs w:val="24"/>
+        </w:rPr>
+      </w:pPr>
+      <w:r>
+        <w:rPr>
+          <w:sz w:val="24"/>
+          <w:szCs w:val="24"/>
+        </w:rPr>
+        <w:t>Sistema operativo</w:t>
+      </w:r>
+    </w:p>
+    <w:p>
+      <w:pPr>
+        <w:pStyle w:val="Prrafodelista"/>
+        <w:numPr>
+          <w:ilvl w:val="0"/>
+          <w:numId w:val="3"/>
+        </w:numPr>
+        <w:tabs>
+          <w:tab w:val="left" w:pos="1995"/>
+        </w:tabs>
+        <w:rPr>
+          <w:sz w:val="24"/>
+          <w:szCs w:val="24"/>
+        </w:rPr>
+      </w:pPr>
+      <w:r>
+        <w:rPr>
+          <w:sz w:val="24"/>
+          <w:szCs w:val="24"/>
+        </w:rPr>
+        <w:t>¿Fotografía?</w:t>
+      </w:r>
+    </w:p>
+    <w:p>
+      <w:pPr>
+        <w:tabs>
+          <w:tab w:val="left" w:pos="1995"/>
+        </w:tabs>
+        <w:rPr>
+          <w:sz w:val="24"/>
+          <w:szCs w:val="24"/>
+        </w:rPr>
+      </w:pPr>
+      <w:r>
+        <w:rPr>
+          <w:sz w:val="24"/>
+          <w:szCs w:val="24"/>
+        </w:rPr>
+        <w:t>Además,</w:t>
+      </w:r>
+      <w:r>
+        <w:rPr>
+          <w:sz w:val="24"/>
+          <w:szCs w:val="24"/>
+        </w:rPr>
+        <w:t xml:space="preserve"> cada uno de los tipos de ordenadores tendrán datos </w:t>
+      </w:r>
+      <w:r>
+        <w:rPr>
+          <w:sz w:val="24"/>
+          <w:szCs w:val="24"/>
+        </w:rPr>
+        <w:t>propios:</w:t>
+      </w:r>
+    </w:p>
+    <w:p>
+      <w:pPr>
+        <w:pStyle w:val="Prrafodelista"/>
+        <w:numPr>
+          <w:ilvl w:val="0"/>
+          <w:numId w:val="10"/>
+        </w:numPr>
+        <w:tabs>
+          <w:tab w:val="left" w:pos="1995"/>
+        </w:tabs>
+        <w:rPr>
+          <w:sz w:val="24"/>
+          <w:szCs w:val="24"/>
+        </w:rPr>
+      </w:pPr>
+      <w:r>
+        <w:rPr>
+          <w:sz w:val="24"/>
+          <w:szCs w:val="24"/>
+        </w:rPr>
+        <w:t>Sobremesa</w:t>
+      </w:r>
+    </w:p>
+    <w:p>
+      <w:pPr>
+        <w:pStyle w:val="Prrafodelista"/>
+        <w:numPr>
+          <w:ilvl w:val="0"/>
+          <w:numId w:val="11"/>
+        </w:numPr>
+        <w:tabs>
+          <w:tab w:val="left" w:pos="1995"/>
+        </w:tabs>
+        <w:rPr>
+          <w:sz w:val="24"/>
+          <w:szCs w:val="24"/>
+        </w:rPr>
+      </w:pPr>
+      <w:r>
+        <w:rPr>
+          <w:sz w:val="24"/>
+          <w:szCs w:val="24"/>
+        </w:rPr>
+        <w:t>Modelo de caja</w:t>
+      </w:r>
+    </w:p>
+    <w:p>
+      <w:pPr>
+        <w:pStyle w:val="Prrafodelista"/>
+        <w:numPr>
+          <w:ilvl w:val="0"/>
+          <w:numId w:val="10"/>
+        </w:numPr>
+        <w:tabs>
+          <w:tab w:val="left" w:pos="1995"/>
+        </w:tabs>
+        <w:rPr>
+          <w:sz w:val="24"/>
+          <w:szCs w:val="24"/>
+        </w:rPr>
+      </w:pPr>
+      <w:r>
+        <w:rPr>
+          <w:sz w:val="24"/>
+          <w:szCs w:val="24"/>
+        </w:rPr>
+        <w:t>Portátiles</w:t>
+      </w:r>
+    </w:p>
+    <w:p>
+      <w:pPr>
+        <w:pStyle w:val="Prrafodelista"/>
+        <w:numPr>
+          <w:ilvl w:val="0"/>
+          <w:numId w:val="11"/>
+        </w:numPr>
+        <w:tabs>
+          <w:tab w:val="left" w:pos="1995"/>
+        </w:tabs>
+        <w:rPr>
+          <w:sz w:val="24"/>
+          <w:szCs w:val="24"/>
+        </w:rPr>
+      </w:pPr>
+      <w:r>
+        <w:rPr>
+          <w:sz w:val="24"/>
+          <w:szCs w:val="24"/>
+        </w:rPr>
+        <w:t>Panel (IPS, VA, TN)</w:t>
+      </w:r>
+    </w:p>
+    <w:p>
+      <w:pPr>
+        <w:pStyle w:val="Prrafodelista"/>
+        <w:numPr>
+          <w:ilvl w:val="0"/>
+          <w:numId w:val="11"/>
+        </w:numPr>
+        <w:tabs>
+          <w:tab w:val="left" w:pos="1995"/>
+        </w:tabs>
+        <w:rPr>
+          <w:sz w:val="24"/>
+          <w:szCs w:val="24"/>
+        </w:rPr>
+      </w:pPr>
+      <w:r>
+        <w:rPr>
+          <w:sz w:val="24"/>
+          <w:szCs w:val="24"/>
+        </w:rPr>
+        <w:t>Pulgadas</w:t>
+      </w:r>
+    </w:p>
+    <w:p>
+      <w:pPr>
+        <w:pStyle w:val="Prrafodelista"/>
+        <w:numPr>
+          <w:ilvl w:val="0"/>
+          <w:numId w:val="11"/>
+        </w:numPr>
+        <w:tabs>
+          <w:tab w:val="left" w:pos="1995"/>
+        </w:tabs>
+        <w:rPr>
+          <w:sz w:val="24"/>
+          <w:szCs w:val="24"/>
+        </w:rPr>
+      </w:pPr>
+      <w:r>
+        <w:rPr>
+          <w:sz w:val="24"/>
+          <w:szCs w:val="24"/>
+        </w:rPr>
+        <w:t>Hz pantalla</w:t>
+      </w:r>
+    </w:p>
+    <w:p>
+      <w:pPr>
+        <w:pStyle w:val="Prrafodelista"/>
+        <w:numPr>
+          <w:ilvl w:val="0"/>
+          <w:numId w:val="11"/>
+        </w:numPr>
+        <w:tabs>
+          <w:tab w:val="left" w:pos="1995"/>
+        </w:tabs>
+        <w:rPr>
+          <w:sz w:val="24"/>
+          <w:szCs w:val="24"/>
+        </w:rPr>
+      </w:pPr>
+      <w:r>
+        <w:rPr>
+          <w:sz w:val="24"/>
+          <w:szCs w:val="24"/>
+        </w:rPr>
+        <w:t>T</w:t>
+      </w:r>
+      <w:r>
+        <w:rPr>
+          <w:sz w:val="24"/>
+          <w:szCs w:val="24"/>
+        </w:rPr>
+        <w:t>ipo teclado</w:t>
+      </w:r>
+      <w:r>
+        <w:rPr>
+          <w:sz w:val="24"/>
+          <w:szCs w:val="24"/>
+        </w:rPr>
+        <w:t xml:space="preserve"> </w:t>
+      </w:r>
+      <w:r>
+        <w:rPr>
+          <w:sz w:val="24"/>
+          <w:szCs w:val="24"/>
+        </w:rPr>
+        <w:t>(Membrana, mecánico, híbrido)</w:t>
+      </w:r>
+    </w:p>
+    <w:p>
+      <w:pPr>
+        <w:pStyle w:val="Prrafodelista"/>
+        <w:numPr>
+          <w:ilvl w:val="0"/>
+          <w:numId w:val="11"/>
+        </w:numPr>
+        <w:tabs>
+          <w:tab w:val="left" w:pos="1995"/>
+        </w:tabs>
+        <w:rPr>
+          <w:sz w:val="24"/>
+          <w:szCs w:val="24"/>
+        </w:rPr>
+      </w:pPr>
+      <w:r>
+        <w:rPr>
+          <w:sz w:val="24"/>
+          <w:szCs w:val="24"/>
+        </w:rPr>
+        <w:t>Marca</w:t>
+      </w:r>
+    </w:p>
+    <w:p>
+      <w:pPr>
+        <w:pStyle w:val="Ttulo2"/>
+      </w:pPr>
+      <w:bookmarkStart w:id="4" w:name="_Toc56961445"/>
+      <w:r>
+        <w:t xml:space="preserve">3.2. </w:t>
+      </w:r>
+      <w:r>
+        <w:t>Periféricos</w:t>
+      </w:r>
+      <w:bookmarkEnd w:id="4"/>
+    </w:p>
+    <w:p>
+      <w:pPr>
+        <w:rPr>
+          <w:sz w:val="24"/>
+          <w:szCs w:val="24"/>
+        </w:rPr>
+      </w:pPr>
+      <w:r>
+        <w:rPr>
+          <w:sz w:val="24"/>
+          <w:szCs w:val="24"/>
+        </w:rPr>
+        <w:t xml:space="preserve">De los periféricos del catálogo se tendrán que </w:t>
+      </w:r>
+      <w:r>
+        <w:rPr>
+          <w:sz w:val="24"/>
+          <w:szCs w:val="24"/>
+        </w:rPr>
+        <w:t>almacenar los siguientes datos comunes a ellos:</w:t>
+      </w:r>
+    </w:p>
+    <w:p>
+      <w:pPr>
+        <w:pStyle w:val="Prrafodelista"/>
+        <w:numPr>
+          <w:ilvl w:val="0"/>
+          <w:numId w:val="12"/>
+        </w:numPr>
+        <w:rPr>
+          <w:sz w:val="24"/>
+          <w:szCs w:val="24"/>
+        </w:rPr>
+      </w:pPr>
+      <w:r>
+        <w:rPr>
+          <w:sz w:val="24"/>
+          <w:szCs w:val="24"/>
+        </w:rPr>
+        <w:t>Número de serie</w:t>
+      </w:r>
+    </w:p>
+    <w:p>
+      <w:pPr>
+        <w:pStyle w:val="Prrafodelista"/>
+        <w:numPr>
+          <w:ilvl w:val="0"/>
+          <w:numId w:val="12"/>
+        </w:numPr>
+        <w:rPr>
+          <w:sz w:val="24"/>
+          <w:szCs w:val="24"/>
+        </w:rPr>
+      </w:pPr>
+      <w:r>
+        <w:rPr>
+          <w:sz w:val="24"/>
+          <w:szCs w:val="24"/>
+        </w:rPr>
+        <w:t>Precios</w:t>
+      </w:r>
+    </w:p>
+    <w:p>
+      <w:pPr>
+        <w:pStyle w:val="Prrafodelista"/>
+        <w:numPr>
+          <w:ilvl w:val="0"/>
+          <w:numId w:val="12"/>
+        </w:numPr>
+        <w:rPr>
+          <w:sz w:val="24"/>
+          <w:szCs w:val="24"/>
+        </w:rPr>
+      </w:pPr>
+      <w:r>
+        <w:rPr>
+          <w:sz w:val="24"/>
+          <w:szCs w:val="24"/>
+        </w:rPr>
+        <w:t>Fecha de fabricación</w:t>
+      </w:r>
+    </w:p>
+    <w:p>
+      <w:pPr>
+        <w:pStyle w:val="Prrafodelista"/>
+        <w:numPr>
+          <w:ilvl w:val="0"/>
+          <w:numId w:val="12"/>
+        </w:numPr>
+        <w:tabs>
+          <w:tab w:val="left" w:pos="1995"/>
+        </w:tabs>
+        <w:rPr>
+          <w:sz w:val="24"/>
+          <w:szCs w:val="24"/>
+        </w:rPr>
+      </w:pPr>
+      <w:r>
+        <w:rPr>
+          <w:sz w:val="24"/>
+          <w:szCs w:val="24"/>
+        </w:rPr>
+        <w:t>¿Fotografía?</w:t>
+      </w:r>
+    </w:p>
+    <w:p>
+      <w:pPr>
+        <w:tabs>
+          <w:tab w:val="left" w:pos="1995"/>
+        </w:tabs>
+        <w:rPr>
+          <w:sz w:val="24"/>
+          <w:szCs w:val="24"/>
+        </w:rPr>
+      </w:pPr>
+      <w:r>
+        <w:rPr>
+          <w:sz w:val="24"/>
+          <w:szCs w:val="24"/>
+        </w:rPr>
+        <w:t>Además, cada uno de los tipos de ordenadores tendrán datos propios:</w:t>
+      </w:r>
+    </w:p>
+    <w:p>
+      <w:pPr>
+        <w:pStyle w:val="Prrafodelista"/>
+        <w:numPr>
+          <w:ilvl w:val="0"/>
+          <w:numId w:val="13"/>
+        </w:numPr>
+        <w:tabs>
+          <w:tab w:val="left" w:pos="1995"/>
+        </w:tabs>
+        <w:rPr>
+          <w:sz w:val="24"/>
+          <w:szCs w:val="24"/>
+        </w:rPr>
+      </w:pPr>
+      <w:r>
+        <w:rPr>
+          <w:sz w:val="24"/>
+          <w:szCs w:val="24"/>
+        </w:rPr>
+        <w:t>Monitor</w:t>
+      </w:r>
+    </w:p>
+    <w:p>
+      <w:pPr>
+        <w:pStyle w:val="Prrafodelista"/>
+        <w:numPr>
+          <w:ilvl w:val="0"/>
+          <w:numId w:val="14"/>
+        </w:numPr>
+        <w:tabs>
+          <w:tab w:val="left" w:pos="1995"/>
+        </w:tabs>
+        <w:rPr>
+          <w:sz w:val="24"/>
+          <w:szCs w:val="24"/>
+        </w:rPr>
+      </w:pPr>
+      <w:r>
+        <w:rPr>
+          <w:sz w:val="24"/>
+          <w:szCs w:val="24"/>
+        </w:rPr>
+        <w:t>Pulgadas</w:t>
+      </w:r>
+    </w:p>
+    <w:p>
+      <w:pPr>
+        <w:pStyle w:val="Prrafodelista"/>
+        <w:numPr>
+          <w:ilvl w:val="0"/>
+          <w:numId w:val="14"/>
+        </w:numPr>
+        <w:tabs>
+          <w:tab w:val="left" w:pos="1995"/>
+        </w:tabs>
+        <w:rPr>
+          <w:sz w:val="24"/>
+          <w:szCs w:val="24"/>
+        </w:rPr>
+      </w:pPr>
+      <w:r>
+        <w:rPr>
+          <w:sz w:val="24"/>
+          <w:szCs w:val="24"/>
+        </w:rPr>
+        <w:t xml:space="preserve">Panel (IPS, VA, </w:t>
+      </w:r>
+      <w:r>
+        <w:rPr>
+          <w:sz w:val="24"/>
+          <w:szCs w:val="24"/>
+        </w:rPr>
+        <w:t>TN</w:t>
+      </w:r>
+      <w:r>
+        <w:rPr>
+          <w:sz w:val="24"/>
+          <w:szCs w:val="24"/>
+        </w:rPr>
+        <w:t>)</w:t>
+      </w:r>
+    </w:p>
+    <w:p>
+      <w:pPr>
+        <w:pStyle w:val="Prrafodelista"/>
+        <w:numPr>
+          <w:ilvl w:val="0"/>
+          <w:numId w:val="14"/>
+        </w:numPr>
+        <w:tabs>
+          <w:tab w:val="left" w:pos="1995"/>
+        </w:tabs>
+        <w:rPr>
+          <w:sz w:val="24"/>
+          <w:szCs w:val="24"/>
+        </w:rPr>
+      </w:pPr>
+      <w:r>
+        <w:rPr>
+          <w:sz w:val="24"/>
+          <w:szCs w:val="24"/>
+        </w:rPr>
+        <w:t>Hz</w:t>
+      </w:r>
+    </w:p>
+    <w:p>
+      <w:pPr>
+        <w:pStyle w:val="Prrafodelista"/>
+        <w:numPr>
+          <w:ilvl w:val="0"/>
+          <w:numId w:val="13"/>
+        </w:numPr>
+        <w:tabs>
+          <w:tab w:val="left" w:pos="1995"/>
+        </w:tabs>
+        <w:rPr>
+          <w:sz w:val="24"/>
+          <w:szCs w:val="24"/>
+        </w:rPr>
+      </w:pPr>
+      <w:r>
+        <w:rPr>
+          <w:sz w:val="24"/>
+          <w:szCs w:val="24"/>
+        </w:rPr>
+        <w:lastRenderedPageBreak/>
+        <w:t>Ratón</w:t>
+      </w:r>
+    </w:p>
+    <w:p>
+      <w:pPr>
+        <w:pStyle w:val="Prrafodelista"/>
+        <w:numPr>
+          <w:ilvl w:val="0"/>
+          <w:numId w:val="14"/>
+        </w:numPr>
+        <w:tabs>
+          <w:tab w:val="left" w:pos="1995"/>
+        </w:tabs>
+        <w:rPr>
+          <w:sz w:val="24"/>
+          <w:szCs w:val="24"/>
+        </w:rPr>
+      </w:pPr>
+      <w:r>
+        <w:rPr>
+          <w:sz w:val="24"/>
+          <w:szCs w:val="24"/>
+        </w:rPr>
+        <w:t>DPI</w:t>
+      </w:r>
+    </w:p>
+    <w:p>
+      <w:pPr>
+        <w:pStyle w:val="Prrafodelista"/>
+        <w:numPr>
+          <w:ilvl w:val="0"/>
+          <w:numId w:val="14"/>
+        </w:numPr>
+        <w:tabs>
+          <w:tab w:val="left" w:pos="1995"/>
+        </w:tabs>
+        <w:rPr>
+          <w:sz w:val="24"/>
+          <w:szCs w:val="24"/>
+        </w:rPr>
+      </w:pPr>
+      <w:r>
+        <w:rPr>
+          <w:sz w:val="24"/>
+          <w:szCs w:val="24"/>
+        </w:rPr>
+        <w:t>Tipo (Láser, óptico)</w:t>
+      </w:r>
+    </w:p>
+    <w:p>
+      <w:pPr>
+        <w:pStyle w:val="Prrafodelista"/>
+        <w:numPr>
+          <w:ilvl w:val="0"/>
+          <w:numId w:val="13"/>
+        </w:numPr>
+        <w:tabs>
+          <w:tab w:val="left" w:pos="1995"/>
+        </w:tabs>
+        <w:rPr>
+          <w:sz w:val="24"/>
+          <w:szCs w:val="24"/>
+        </w:rPr>
+      </w:pPr>
+      <w:r>
+        <w:rPr>
+          <w:sz w:val="24"/>
+          <w:szCs w:val="24"/>
+        </w:rPr>
+        <w:t>Teclado</w:t>
+      </w:r>
+    </w:p>
+    <w:p>
+      <w:pPr>
+        <w:pStyle w:val="Prrafodelista"/>
+        <w:numPr>
+          <w:ilvl w:val="0"/>
+          <w:numId w:val="14"/>
+        </w:numPr>
+        <w:tabs>
+          <w:tab w:val="left" w:pos="1995"/>
+        </w:tabs>
+        <w:rPr>
+          <w:sz w:val="24"/>
+          <w:szCs w:val="24"/>
+        </w:rPr>
+      </w:pPr>
+      <w:r>
+        <w:rPr>
+          <w:sz w:val="24"/>
+          <w:szCs w:val="24"/>
+        </w:rPr>
+        <w:t>Tipo (Membrana, mecánico, híbrido)</w:t>
+      </w:r>
+    </w:p>
+    <w:p>
+      <w:pPr>
+        <w:pStyle w:val="Prrafodelista"/>
+        <w:numPr>
+          <w:ilvl w:val="0"/>
+          <w:numId w:val="13"/>
+        </w:numPr>
+        <w:tabs>
+          <w:tab w:val="left" w:pos="1995"/>
+        </w:tabs>
+        <w:rPr>
+          <w:sz w:val="24"/>
+          <w:szCs w:val="24"/>
+        </w:rPr>
+      </w:pPr>
+      <w:r>
+        <w:rPr>
+          <w:sz w:val="24"/>
+          <w:szCs w:val="24"/>
+        </w:rPr>
+        <w:t>Webcam</w:t>
+      </w:r>
+    </w:p>
+    <w:p>
+      <w:pPr>
+        <w:pStyle w:val="Prrafodelista"/>
+        <w:numPr>
+          <w:ilvl w:val="0"/>
+          <w:numId w:val="14"/>
+        </w:numPr>
+        <w:tabs>
+          <w:tab w:val="left" w:pos="1995"/>
+        </w:tabs>
+        <w:rPr>
+          <w:sz w:val="24"/>
+          <w:szCs w:val="24"/>
+        </w:rPr>
+      </w:pPr>
+      <w:r>
+        <w:rPr>
+          <w:sz w:val="24"/>
+          <w:szCs w:val="24"/>
+        </w:rPr>
+        <w:t>Resolución</w:t>
+      </w:r>
+    </w:p>
+    <w:p>
+      <w:pPr>
+        <w:tabs>
+          <w:tab w:val="left" w:pos="1995"/>
+        </w:tabs>
+        <w:rPr>
+          <w:sz w:val="24"/>
+          <w:szCs w:val="24"/>
+        </w:rPr>
+      </w:pPr>
+      <w:bookmarkStart w:id="5" w:name="_GoBack"/>
+      <w:bookmarkEnd w:id="5"/>
+    </w:p>
+    <w:p>
+      <w:pPr>
+        <w:tabs>
+          <w:tab w:val="left" w:pos="1995"/>
+        </w:tabs>
+        <w:rPr>
+          <w:b/>
+          <w:bCs/>
+          <w:sz w:val="24"/>
+          <w:szCs w:val="24"/>
+          <w:u w:val="single"/>
+        </w:rPr>
+      </w:pPr>
+    </w:p>
+    <w:p>
+      <w:pPr>
+        <w:pStyle w:val="Ttulo1"/>
+      </w:pPr>
+      <w:bookmarkStart w:id="6" w:name="_Toc56961446"/>
+      <w:r>
+        <w:t>4</w:t>
+      </w:r>
+      <w:r>
+        <w:t>. Requisitos de la aplicación</w:t>
+      </w:r>
+      <w:bookmarkEnd w:id="6"/>
+    </w:p>
+    <w:p>
+      <w:pPr>
+        <w:tabs>
+          <w:tab w:val="left" w:pos="1995"/>
+        </w:tabs>
         <w:rPr>
           <w:sz w:val="24"/>
           <w:szCs w:val="24"/>
@@ -901,9 +3029,437 @@
 <file path=word/numbering.xml><?xml version="1.0" encoding="utf-8"?>
 <w:numbering xmlns:wpc="http://schemas.microsoft.com/office/word/2010/wordprocessingCanvas" xmlns:cx="http://schemas.microsoft.com/office/drawing/2014/chartex" xmlns:cx1="http://schemas.microsoft.com/office/drawing/2015/9/8/chartex" xmlns:cx2="http://schemas.microsoft.com/office/drawing/2015/10/21/chartex" xmlns:cx3="http://schemas.microsoft.com/office/drawing/2016/5/9/chartex" xmlns:cx4="http://schemas.microsoft.com/office/drawing/2016/5/10/chartex" xmlns:cx5="http://schemas.microsoft.com/office/drawing/2016/5/11/chartex" xmlns:cx6="http://schemas.microsoft.com/office/drawing/2016/5/12/chartex" xmlns:cx7="http://schemas.microsoft.com/office/drawing/2016/5/13/chartex" xmlns:cx8="http://schemas.microsoft.com/office/drawing/2016/5/14/chartex" xmlns:mc="http://schemas.openxmlformats.org/markup-compatibility/2006" xmlns:aink="http://schemas.microsoft.com/office/drawing/2016/ink" xmlns:am3d="http://schemas.microsoft.com/office/drawing/2017/model3d" xmlns:o="urn:schemas-microsoft-com:office:office" xmlns:r="http://schemas.openxmlformats.org/officeDocument/2006/relationships" xmlns:m="http://schemas.openxmlformats.org/officeDocument/2006/math" xmlns:v="urn:schemas-microsoft-com:vml" xmlns:wp14="http://schemas.microsoft.com/office/word/2010/wordprocessingDrawing" xmlns:wp="http://schemas.openxmlformats.org/drawingml/2006/wordprocessingDrawing" xmlns:w10="urn:schemas-microsoft-com:office:word" xmlns:w="http://schemas.openxmlformats.org/wordprocessingml/2006/main" xmlns:w14="http://schemas.microsoft.com/office/word/2010/wordml" xmlns:w15="http://schemas.microsoft.com/office/word/2012/wordml" xmlns:w16cid="http://schemas.microsoft.com/office/word/2016/wordml/cid" xmlns:w16se="http://schemas.microsoft.com/office/word/2015/wordml/symex" xmlns:wpg="http://schemas.microsoft.com/office/word/2010/wordprocessingGroup" xmlns:wpi="http://schemas.microsoft.com/office/word/2010/wordprocessingInk" xmlns:wne="http://schemas.microsoft.com/office/word/2006/wordml" xmlns:wps="http://schemas.microsoft.com/office/word/2010/wordprocessingShape" mc:Ignorable="w14 w15 w16se w16cid wp14">
   <w:abstractNum w:abstractNumId="0" w15:restartNumberingAfterBreak="0">
+    <w:nsid w:val="0C955750"/>
+    <w:multiLevelType w:val="hybridMultilevel"/>
+    <w:tmpl w:val="C6AC2DDA"/>
+    <w:lvl w:ilvl="0" w:tplc="0C0A0003">
+      <w:start w:val="1"/>
+      <w:numFmt w:val="bullet"/>
+      <w:lvlText w:val="o"/>
+      <w:lvlJc w:val="left"/>
+      <w:pPr>
+        <w:ind w:left="1440" w:hanging="360"/>
+      </w:pPr>
+      <w:rPr>
+        <w:rFonts w:ascii="Courier New" w:hAnsi="Courier New" w:cs="Courier New" w:hint="default"/>
+      </w:rPr>
+    </w:lvl>
+    <w:lvl w:ilvl="1" w:tplc="0C0A0003" w:tentative="1">
+      <w:start w:val="1"/>
+      <w:numFmt w:val="bullet"/>
+      <w:lvlText w:val="o"/>
+      <w:lvlJc w:val="left"/>
+      <w:pPr>
+        <w:ind w:left="2160" w:hanging="360"/>
+      </w:pPr>
+      <w:rPr>
+        <w:rFonts w:ascii="Courier New" w:hAnsi="Courier New" w:cs="Courier New" w:hint="default"/>
+      </w:rPr>
+    </w:lvl>
+    <w:lvl w:ilvl="2" w:tplc="0C0A0005" w:tentative="1">
+      <w:start w:val="1"/>
+      <w:numFmt w:val="bullet"/>
+      <w:lvlText w:val=""/>
+      <w:lvlJc w:val="left"/>
+      <w:pPr>
+        <w:ind w:left="2880" w:hanging="360"/>
+      </w:pPr>
+      <w:rPr>
+        <w:rFonts w:ascii="Wingdings" w:hAnsi="Wingdings" w:hint="default"/>
+      </w:rPr>
+    </w:lvl>
+    <w:lvl w:ilvl="3" w:tplc="0C0A0001" w:tentative="1">
+      <w:start w:val="1"/>
+      <w:numFmt w:val="bullet"/>
+      <w:lvlText w:val=""/>
+      <w:lvlJc w:val="left"/>
+      <w:pPr>
+        <w:ind w:left="3600" w:hanging="360"/>
+      </w:pPr>
+      <w:rPr>
+        <w:rFonts w:ascii="Symbol" w:hAnsi="Symbol" w:hint="default"/>
+      </w:rPr>
+    </w:lvl>
+    <w:lvl w:ilvl="4" w:tplc="0C0A0003" w:tentative="1">
+      <w:start w:val="1"/>
+      <w:numFmt w:val="bullet"/>
+      <w:lvlText w:val="o"/>
+      <w:lvlJc w:val="left"/>
+      <w:pPr>
+        <w:ind w:left="4320" w:hanging="360"/>
+      </w:pPr>
+      <w:rPr>
+        <w:rFonts w:ascii="Courier New" w:hAnsi="Courier New" w:cs="Courier New" w:hint="default"/>
+      </w:rPr>
+    </w:lvl>
+    <w:lvl w:ilvl="5" w:tplc="0C0A0005" w:tentative="1">
+      <w:start w:val="1"/>
+      <w:numFmt w:val="bullet"/>
+      <w:lvlText w:val=""/>
+      <w:lvlJc w:val="left"/>
+      <w:pPr>
+        <w:ind w:left="5040" w:hanging="360"/>
+      </w:pPr>
+      <w:rPr>
+        <w:rFonts w:ascii="Wingdings" w:hAnsi="Wingdings" w:hint="default"/>
+      </w:rPr>
+    </w:lvl>
+    <w:lvl w:ilvl="6" w:tplc="0C0A0001" w:tentative="1">
+      <w:start w:val="1"/>
+      <w:numFmt w:val="bullet"/>
+      <w:lvlText w:val=""/>
+      <w:lvlJc w:val="left"/>
+      <w:pPr>
+        <w:ind w:left="5760" w:hanging="360"/>
+      </w:pPr>
+      <w:rPr>
+        <w:rFonts w:ascii="Symbol" w:hAnsi="Symbol" w:hint="default"/>
+      </w:rPr>
+    </w:lvl>
+    <w:lvl w:ilvl="7" w:tplc="0C0A0003" w:tentative="1">
+      <w:start w:val="1"/>
+      <w:numFmt w:val="bullet"/>
+      <w:lvlText w:val="o"/>
+      <w:lvlJc w:val="left"/>
+      <w:pPr>
+        <w:ind w:left="6480" w:hanging="360"/>
+      </w:pPr>
+      <w:rPr>
+        <w:rFonts w:ascii="Courier New" w:hAnsi="Courier New" w:cs="Courier New" w:hint="default"/>
+      </w:rPr>
+    </w:lvl>
+    <w:lvl w:ilvl="8" w:tplc="0C0A0005" w:tentative="1">
+      <w:start w:val="1"/>
+      <w:numFmt w:val="bullet"/>
+      <w:lvlText w:val=""/>
+      <w:lvlJc w:val="left"/>
+      <w:pPr>
+        <w:ind w:left="7200" w:hanging="360"/>
+      </w:pPr>
+      <w:rPr>
+        <w:rFonts w:ascii="Wingdings" w:hAnsi="Wingdings" w:hint="default"/>
+      </w:rPr>
+    </w:lvl>
+  </w:abstractNum>
+  <w:abstractNum w:abstractNumId="1" w15:restartNumberingAfterBreak="0">
+    <w:nsid w:val="13DF0963"/>
+    <w:multiLevelType w:val="hybridMultilevel"/>
+    <w:tmpl w:val="0CE6490C"/>
+    <w:lvl w:ilvl="0" w:tplc="5FEEBF64">
+      <w:start w:val="1"/>
+      <w:numFmt w:val="decimal"/>
+      <w:lvlText w:val="%1)"/>
+      <w:lvlJc w:val="left"/>
+      <w:pPr>
+        <w:ind w:left="525" w:hanging="360"/>
+      </w:pPr>
+      <w:rPr>
+        <w:rFonts w:hint="default"/>
+      </w:rPr>
+    </w:lvl>
+    <w:lvl w:ilvl="1" w:tplc="0C0A0019" w:tentative="1">
+      <w:start w:val="1"/>
+      <w:numFmt w:val="lowerLetter"/>
+      <w:lvlText w:val="%2."/>
+      <w:lvlJc w:val="left"/>
+      <w:pPr>
+        <w:ind w:left="1245" w:hanging="360"/>
+      </w:pPr>
+    </w:lvl>
+    <w:lvl w:ilvl="2" w:tplc="0C0A001B" w:tentative="1">
+      <w:start w:val="1"/>
+      <w:numFmt w:val="lowerRoman"/>
+      <w:lvlText w:val="%3."/>
+      <w:lvlJc w:val="right"/>
+      <w:pPr>
+        <w:ind w:left="1965" w:hanging="180"/>
+      </w:pPr>
+    </w:lvl>
+    <w:lvl w:ilvl="3" w:tplc="0C0A000F" w:tentative="1">
+      <w:start w:val="1"/>
+      <w:numFmt w:val="decimal"/>
+      <w:lvlText w:val="%4."/>
+      <w:lvlJc w:val="left"/>
+      <w:pPr>
+        <w:ind w:left="2685" w:hanging="360"/>
+      </w:pPr>
+    </w:lvl>
+    <w:lvl w:ilvl="4" w:tplc="0C0A0019" w:tentative="1">
+      <w:start w:val="1"/>
+      <w:numFmt w:val="lowerLetter"/>
+      <w:lvlText w:val="%5."/>
+      <w:lvlJc w:val="left"/>
+      <w:pPr>
+        <w:ind w:left="3405" w:hanging="360"/>
+      </w:pPr>
+    </w:lvl>
+    <w:lvl w:ilvl="5" w:tplc="0C0A001B" w:tentative="1">
+      <w:start w:val="1"/>
+      <w:numFmt w:val="lowerRoman"/>
+      <w:lvlText w:val="%6."/>
+      <w:lvlJc w:val="right"/>
+      <w:pPr>
+        <w:ind w:left="4125" w:hanging="180"/>
+      </w:pPr>
+    </w:lvl>
+    <w:lvl w:ilvl="6" w:tplc="0C0A000F" w:tentative="1">
+      <w:start w:val="1"/>
+      <w:numFmt w:val="decimal"/>
+      <w:lvlText w:val="%7."/>
+      <w:lvlJc w:val="left"/>
+      <w:pPr>
+        <w:ind w:left="4845" w:hanging="360"/>
+      </w:pPr>
+    </w:lvl>
+    <w:lvl w:ilvl="7" w:tplc="0C0A0019" w:tentative="1">
+      <w:start w:val="1"/>
+      <w:numFmt w:val="lowerLetter"/>
+      <w:lvlText w:val="%8."/>
+      <w:lvlJc w:val="left"/>
+      <w:pPr>
+        <w:ind w:left="5565" w:hanging="360"/>
+      </w:pPr>
+    </w:lvl>
+    <w:lvl w:ilvl="8" w:tplc="0C0A001B" w:tentative="1">
+      <w:start w:val="1"/>
+      <w:numFmt w:val="lowerRoman"/>
+      <w:lvlText w:val="%9."/>
+      <w:lvlJc w:val="right"/>
+      <w:pPr>
+        <w:ind w:left="6285" w:hanging="180"/>
+      </w:pPr>
+    </w:lvl>
+  </w:abstractNum>
+  <w:abstractNum w:abstractNumId="2" w15:restartNumberingAfterBreak="0">
+    <w:nsid w:val="1B872FFB"/>
+    <w:multiLevelType w:val="hybridMultilevel"/>
+    <w:tmpl w:val="1FD21D02"/>
+    <w:lvl w:ilvl="0" w:tplc="0C0A0003">
+      <w:start w:val="1"/>
+      <w:numFmt w:val="bullet"/>
+      <w:lvlText w:val="o"/>
+      <w:lvlJc w:val="left"/>
+      <w:pPr>
+        <w:ind w:left="1440" w:hanging="360"/>
+      </w:pPr>
+      <w:rPr>
+        <w:rFonts w:ascii="Courier New" w:hAnsi="Courier New" w:cs="Courier New" w:hint="default"/>
+      </w:rPr>
+    </w:lvl>
+    <w:lvl w:ilvl="1" w:tplc="0C0A0003" w:tentative="1">
+      <w:start w:val="1"/>
+      <w:numFmt w:val="bullet"/>
+      <w:lvlText w:val="o"/>
+      <w:lvlJc w:val="left"/>
+      <w:pPr>
+        <w:ind w:left="2160" w:hanging="360"/>
+      </w:pPr>
+      <w:rPr>
+        <w:rFonts w:ascii="Courier New" w:hAnsi="Courier New" w:cs="Courier New" w:hint="default"/>
+      </w:rPr>
+    </w:lvl>
+    <w:lvl w:ilvl="2" w:tplc="0C0A0005" w:tentative="1">
+      <w:start w:val="1"/>
+      <w:numFmt w:val="bullet"/>
+      <w:lvlText w:val=""/>
+      <w:lvlJc w:val="left"/>
+      <w:pPr>
+        <w:ind w:left="2880" w:hanging="360"/>
+      </w:pPr>
+      <w:rPr>
+        <w:rFonts w:ascii="Wingdings" w:hAnsi="Wingdings" w:hint="default"/>
+      </w:rPr>
+    </w:lvl>
+    <w:lvl w:ilvl="3" w:tplc="0C0A0001" w:tentative="1">
+      <w:start w:val="1"/>
+      <w:numFmt w:val="bullet"/>
+      <w:lvlText w:val=""/>
+      <w:lvlJc w:val="left"/>
+      <w:pPr>
+        <w:ind w:left="3600" w:hanging="360"/>
+      </w:pPr>
+      <w:rPr>
+        <w:rFonts w:ascii="Symbol" w:hAnsi="Symbol" w:hint="default"/>
+      </w:rPr>
+    </w:lvl>
+    <w:lvl w:ilvl="4" w:tplc="0C0A0003" w:tentative="1">
+      <w:start w:val="1"/>
+      <w:numFmt w:val="bullet"/>
+      <w:lvlText w:val="o"/>
+      <w:lvlJc w:val="left"/>
+      <w:pPr>
+        <w:ind w:left="4320" w:hanging="360"/>
+      </w:pPr>
+      <w:rPr>
+        <w:rFonts w:ascii="Courier New" w:hAnsi="Courier New" w:cs="Courier New" w:hint="default"/>
+      </w:rPr>
+    </w:lvl>
+    <w:lvl w:ilvl="5" w:tplc="0C0A0005" w:tentative="1">
+      <w:start w:val="1"/>
+      <w:numFmt w:val="bullet"/>
+      <w:lvlText w:val=""/>
+      <w:lvlJc w:val="left"/>
+      <w:pPr>
+        <w:ind w:left="5040" w:hanging="360"/>
+      </w:pPr>
+      <w:rPr>
+        <w:rFonts w:ascii="Wingdings" w:hAnsi="Wingdings" w:hint="default"/>
+      </w:rPr>
+    </w:lvl>
+    <w:lvl w:ilvl="6" w:tplc="0C0A0001" w:tentative="1">
+      <w:start w:val="1"/>
+      <w:numFmt w:val="bullet"/>
+      <w:lvlText w:val=""/>
+      <w:lvlJc w:val="left"/>
+      <w:pPr>
+        <w:ind w:left="5760" w:hanging="360"/>
+      </w:pPr>
+      <w:rPr>
+        <w:rFonts w:ascii="Symbol" w:hAnsi="Symbol" w:hint="default"/>
+      </w:rPr>
+    </w:lvl>
+    <w:lvl w:ilvl="7" w:tplc="0C0A0003" w:tentative="1">
+      <w:start w:val="1"/>
+      <w:numFmt w:val="bullet"/>
+      <w:lvlText w:val="o"/>
+      <w:lvlJc w:val="left"/>
+      <w:pPr>
+        <w:ind w:left="6480" w:hanging="360"/>
+      </w:pPr>
+      <w:rPr>
+        <w:rFonts w:ascii="Courier New" w:hAnsi="Courier New" w:cs="Courier New" w:hint="default"/>
+      </w:rPr>
+    </w:lvl>
+    <w:lvl w:ilvl="8" w:tplc="0C0A0005" w:tentative="1">
+      <w:start w:val="1"/>
+      <w:numFmt w:val="bullet"/>
+      <w:lvlText w:val=""/>
+      <w:lvlJc w:val="left"/>
+      <w:pPr>
+        <w:ind w:left="7200" w:hanging="360"/>
+      </w:pPr>
+      <w:rPr>
+        <w:rFonts w:ascii="Wingdings" w:hAnsi="Wingdings" w:hint="default"/>
+      </w:rPr>
+    </w:lvl>
+  </w:abstractNum>
+  <w:abstractNum w:abstractNumId="3" w15:restartNumberingAfterBreak="0">
+    <w:nsid w:val="20B56890"/>
+    <w:multiLevelType w:val="hybridMultilevel"/>
+    <w:tmpl w:val="36AE10A4"/>
+    <w:lvl w:ilvl="0" w:tplc="0C0A0003">
+      <w:start w:val="1"/>
+      <w:numFmt w:val="bullet"/>
+      <w:lvlText w:val="o"/>
+      <w:lvlJc w:val="left"/>
+      <w:pPr>
+        <w:ind w:left="1440" w:hanging="360"/>
+      </w:pPr>
+      <w:rPr>
+        <w:rFonts w:ascii="Courier New" w:hAnsi="Courier New" w:cs="Courier New" w:hint="default"/>
+      </w:rPr>
+    </w:lvl>
+    <w:lvl w:ilvl="1" w:tplc="0C0A0003" w:tentative="1">
+      <w:start w:val="1"/>
+      <w:numFmt w:val="bullet"/>
+      <w:lvlText w:val="o"/>
+      <w:lvlJc w:val="left"/>
+      <w:pPr>
+        <w:ind w:left="2160" w:hanging="360"/>
+      </w:pPr>
+      <w:rPr>
+        <w:rFonts w:ascii="Courier New" w:hAnsi="Courier New" w:cs="Courier New" w:hint="default"/>
+      </w:rPr>
+    </w:lvl>
+    <w:lvl w:ilvl="2" w:tplc="0C0A0005" w:tentative="1">
+      <w:start w:val="1"/>
+      <w:numFmt w:val="bullet"/>
+      <w:lvlText w:val=""/>
+      <w:lvlJc w:val="left"/>
+      <w:pPr>
+        <w:ind w:left="2880" w:hanging="360"/>
+      </w:pPr>
+      <w:rPr>
+        <w:rFonts w:ascii="Wingdings" w:hAnsi="Wingdings" w:hint="default"/>
+      </w:rPr>
+    </w:lvl>
+    <w:lvl w:ilvl="3" w:tplc="0C0A0001" w:tentative="1">
+      <w:start w:val="1"/>
+      <w:numFmt w:val="bullet"/>
+      <w:lvlText w:val=""/>
+      <w:lvlJc w:val="left"/>
+      <w:pPr>
+        <w:ind w:left="3600" w:hanging="360"/>
+      </w:pPr>
+      <w:rPr>
+        <w:rFonts w:ascii="Symbol" w:hAnsi="Symbol" w:hint="default"/>
+      </w:rPr>
+    </w:lvl>
+    <w:lvl w:ilvl="4" w:tplc="0C0A0003" w:tentative="1">
+      <w:start w:val="1"/>
+      <w:numFmt w:val="bullet"/>
+      <w:lvlText w:val="o"/>
+      <w:lvlJc w:val="left"/>
+      <w:pPr>
+        <w:ind w:left="4320" w:hanging="360"/>
+      </w:pPr>
+      <w:rPr>
+        <w:rFonts w:ascii="Courier New" w:hAnsi="Courier New" w:cs="Courier New" w:hint="default"/>
+      </w:rPr>
+    </w:lvl>
+    <w:lvl w:ilvl="5" w:tplc="0C0A0005" w:tentative="1">
+      <w:start w:val="1"/>
+      <w:numFmt w:val="bullet"/>
+      <w:lvlText w:val=""/>
+      <w:lvlJc w:val="left"/>
+      <w:pPr>
+        <w:ind w:left="5040" w:hanging="360"/>
+      </w:pPr>
+      <w:rPr>
+        <w:rFonts w:ascii="Wingdings" w:hAnsi="Wingdings" w:hint="default"/>
+      </w:rPr>
+    </w:lvl>
+    <w:lvl w:ilvl="6" w:tplc="0C0A0001" w:tentative="1">
+      <w:start w:val="1"/>
+      <w:numFmt w:val="bullet"/>
+      <w:lvlText w:val=""/>
+      <w:lvlJc w:val="left"/>
+      <w:pPr>
+        <w:ind w:left="5760" w:hanging="360"/>
+      </w:pPr>
+      <w:rPr>
+        <w:rFonts w:ascii="Symbol" w:hAnsi="Symbol" w:hint="default"/>
+      </w:rPr>
+    </w:lvl>
+    <w:lvl w:ilvl="7" w:tplc="0C0A0003" w:tentative="1">
+      <w:start w:val="1"/>
+      <w:numFmt w:val="bullet"/>
+      <w:lvlText w:val="o"/>
+      <w:lvlJc w:val="left"/>
+      <w:pPr>
+        <w:ind w:left="6480" w:hanging="360"/>
+      </w:pPr>
+      <w:rPr>
+        <w:rFonts w:ascii="Courier New" w:hAnsi="Courier New" w:cs="Courier New" w:hint="default"/>
+      </w:rPr>
+    </w:lvl>
+    <w:lvl w:ilvl="8" w:tplc="0C0A0005" w:tentative="1">
+      <w:start w:val="1"/>
+      <w:numFmt w:val="bullet"/>
+      <w:lvlText w:val=""/>
+      <w:lvlJc w:val="left"/>
+      <w:pPr>
+        <w:ind w:left="7200" w:hanging="360"/>
+      </w:pPr>
+      <w:rPr>
+        <w:rFonts w:ascii="Wingdings" w:hAnsi="Wingdings" w:hint="default"/>
+      </w:rPr>
+    </w:lvl>
+  </w:abstractNum>
+  <w:abstractNum w:abstractNumId="4" w15:restartNumberingAfterBreak="0">
     <w:nsid w:val="2314004C"/>
     <w:multiLevelType w:val="hybridMultilevel"/>
-    <w:tmpl w:val="323A67A0"/>
+    <w:tmpl w:val="AC0CD4E8"/>
     <w:lvl w:ilvl="0" w:tplc="0C0A0001">
       <w:start w:val="1"/>
       <w:numFmt w:val="bullet"/>
@@ -1013,7 +3569,120 @@
       </w:rPr>
     </w:lvl>
   </w:abstractNum>
-  <w:abstractNum w:abstractNumId="1" w15:restartNumberingAfterBreak="0">
+  <w:abstractNum w:abstractNumId="5" w15:restartNumberingAfterBreak="0">
+    <w:nsid w:val="3618003D"/>
+    <w:multiLevelType w:val="hybridMultilevel"/>
+    <w:tmpl w:val="A1329BEA"/>
+    <w:lvl w:ilvl="0" w:tplc="0C0A0003">
+      <w:start w:val="1"/>
+      <w:numFmt w:val="bullet"/>
+      <w:lvlText w:val="o"/>
+      <w:lvlJc w:val="left"/>
+      <w:pPr>
+        <w:ind w:left="2715" w:hanging="360"/>
+      </w:pPr>
+      <w:rPr>
+        <w:rFonts w:ascii="Courier New" w:hAnsi="Courier New" w:cs="Courier New" w:hint="default"/>
+      </w:rPr>
+    </w:lvl>
+    <w:lvl w:ilvl="1" w:tplc="0C0A0003" w:tentative="1">
+      <w:start w:val="1"/>
+      <w:numFmt w:val="bullet"/>
+      <w:lvlText w:val="o"/>
+      <w:lvlJc w:val="left"/>
+      <w:pPr>
+        <w:ind w:left="3435" w:hanging="360"/>
+      </w:pPr>
+      <w:rPr>
+        <w:rFonts w:ascii="Courier New" w:hAnsi="Courier New" w:cs="Courier New" w:hint="default"/>
+      </w:rPr>
+    </w:lvl>
+    <w:lvl w:ilvl="2" w:tplc="0C0A0005" w:tentative="1">
+      <w:start w:val="1"/>
+      <w:numFmt w:val="bullet"/>
+      <w:lvlText w:val=""/>
+      <w:lvlJc w:val="left"/>
+      <w:pPr>
+        <w:ind w:left="4155" w:hanging="360"/>
+      </w:pPr>
+      <w:rPr>
+        <w:rFonts w:ascii="Wingdings" w:hAnsi="Wingdings" w:hint="default"/>
+      </w:rPr>
+    </w:lvl>
+    <w:lvl w:ilvl="3" w:tplc="0C0A0001" w:tentative="1">
+      <w:start w:val="1"/>
+      <w:numFmt w:val="bullet"/>
+      <w:lvlText w:val=""/>
+      <w:lvlJc w:val="left"/>
+      <w:pPr>
+        <w:ind w:left="4875" w:hanging="360"/>
+      </w:pPr>
+      <w:rPr>
+        <w:rFonts w:ascii="Symbol" w:hAnsi="Symbol" w:hint="default"/>
+      </w:rPr>
+    </w:lvl>
+    <w:lvl w:ilvl="4" w:tplc="0C0A0003" w:tentative="1">
+      <w:start w:val="1"/>
+      <w:numFmt w:val="bullet"/>
+      <w:lvlText w:val="o"/>
+      <w:lvlJc w:val="left"/>
+      <w:pPr>
+        <w:ind w:left="5595" w:hanging="360"/>
+      </w:pPr>
+      <w:rPr>
+        <w:rFonts w:ascii="Courier New" w:hAnsi="Courier New" w:cs="Courier New" w:hint="default"/>
+      </w:rPr>
+    </w:lvl>
+    <w:lvl w:ilvl="5" w:tplc="0C0A0005" w:tentative="1">
+      <w:start w:val="1"/>
+      <w:numFmt w:val="bullet"/>
+      <w:lvlText w:val=""/>
+      <w:lvlJc w:val="left"/>
+      <w:pPr>
+        <w:ind w:left="6315" w:hanging="360"/>
+      </w:pPr>
+      <w:rPr>
+        <w:rFonts w:ascii="Wingdings" w:hAnsi="Wingdings" w:hint="default"/>
+      </w:rPr>
+    </w:lvl>
+    <w:lvl w:ilvl="6" w:tplc="0C0A0001" w:tentative="1">
+      <w:start w:val="1"/>
+      <w:numFmt w:val="bullet"/>
+      <w:lvlText w:val=""/>
+      <w:lvlJc w:val="left"/>
+      <w:pPr>
+        <w:ind w:left="7035" w:hanging="360"/>
+      </w:pPr>
+      <w:rPr>
+        <w:rFonts w:ascii="Symbol" w:hAnsi="Symbol" w:hint="default"/>
+      </w:rPr>
+    </w:lvl>
+    <w:lvl w:ilvl="7" w:tplc="0C0A0003" w:tentative="1">
+      <w:start w:val="1"/>
+      <w:numFmt w:val="bullet"/>
+      <w:lvlText w:val="o"/>
+      <w:lvlJc w:val="left"/>
+      <w:pPr>
+        <w:ind w:left="7755" w:hanging="360"/>
+      </w:pPr>
+      <w:rPr>
+        <w:rFonts w:ascii="Courier New" w:hAnsi="Courier New" w:cs="Courier New" w:hint="default"/>
+      </w:rPr>
+    </w:lvl>
+    <w:lvl w:ilvl="8" w:tplc="0C0A0005" w:tentative="1">
+      <w:start w:val="1"/>
+      <w:numFmt w:val="bullet"/>
+      <w:lvlText w:val=""/>
+      <w:lvlJc w:val="left"/>
+      <w:pPr>
+        <w:ind w:left="8475" w:hanging="360"/>
+      </w:pPr>
+      <w:rPr>
+        <w:rFonts w:ascii="Wingdings" w:hAnsi="Wingdings" w:hint="default"/>
+      </w:rPr>
+    </w:lvl>
+  </w:abstractNum>
+  <w:abstractNum w:abstractNumId="6" w15:restartNumberingAfterBreak="0">
     <w:nsid w:val="3B1F63A7"/>
     <w:multiLevelType w:val="hybridMultilevel"/>
     <w:tmpl w:val="81A8AF22"/>
@@ -1126,7 +3795,435 @@
       </w:rPr>
     </w:lvl>
   </w:abstractNum>
-  <w:abstractNum w:abstractNumId="2" w15:restartNumberingAfterBreak="0">
+  <w:abstractNum w:abstractNumId="7" w15:restartNumberingAfterBreak="0">
+    <w:nsid w:val="49AB5FF5"/>
+    <w:multiLevelType w:val="hybridMultilevel"/>
+    <w:tmpl w:val="1FAED3C4"/>
+    <w:lvl w:ilvl="0" w:tplc="0C0A0001">
+      <w:start w:val="1"/>
+      <w:numFmt w:val="bullet"/>
+      <w:lvlText w:val=""/>
+      <w:lvlJc w:val="left"/>
+      <w:pPr>
+        <w:ind w:left="720" w:hanging="360"/>
+      </w:pPr>
+      <w:rPr>
+        <w:rFonts w:ascii="Symbol" w:hAnsi="Symbol" w:hint="default"/>
+      </w:rPr>
+    </w:lvl>
+    <w:lvl w:ilvl="1" w:tplc="0C0A0003" w:tentative="1">
+      <w:start w:val="1"/>
+      <w:numFmt w:val="bullet"/>
+      <w:lvlText w:val="o"/>
+      <w:lvlJc w:val="left"/>
+      <w:pPr>
+        <w:ind w:left="1440" w:hanging="360"/>
+      </w:pPr>
+      <w:rPr>
+        <w:rFonts w:ascii="Courier New" w:hAnsi="Courier New" w:cs="Courier New" w:hint="default"/>
+      </w:rPr>
+    </w:lvl>
+    <w:lvl w:ilvl="2" w:tplc="0C0A0005" w:tentative="1">
+      <w:start w:val="1"/>
+      <w:numFmt w:val="bullet"/>
+      <w:lvlText w:val=""/>
+      <w:lvlJc w:val="left"/>
+      <w:pPr>
+        <w:ind w:left="2160" w:hanging="360"/>
+      </w:pPr>
+      <w:rPr>
+        <w:rFonts w:ascii="Wingdings" w:hAnsi="Wingdings" w:hint="default"/>
+      </w:rPr>
+    </w:lvl>
+    <w:lvl w:ilvl="3" w:tplc="0C0A0001" w:tentative="1">
+      <w:start w:val="1"/>
+      <w:numFmt w:val="bullet"/>
+      <w:lvlText w:val=""/>
+      <w:lvlJc w:val="left"/>
+      <w:pPr>
+        <w:ind w:left="2880" w:hanging="360"/>
+      </w:pPr>
+      <w:rPr>
+        <w:rFonts w:ascii="Symbol" w:hAnsi="Symbol" w:hint="default"/>
+      </w:rPr>
+    </w:lvl>
+    <w:lvl w:ilvl="4" w:tplc="0C0A0003" w:tentative="1">
+      <w:start w:val="1"/>
+      <w:numFmt w:val="bullet"/>
+      <w:lvlText w:val="o"/>
+      <w:lvlJc w:val="left"/>
+      <w:pPr>
+        <w:ind w:left="3600" w:hanging="360"/>
+      </w:pPr>
+      <w:rPr>
+        <w:rFonts w:ascii="Courier New" w:hAnsi="Courier New" w:cs="Courier New" w:hint="default"/>
+      </w:rPr>
+    </w:lvl>
+    <w:lvl w:ilvl="5" w:tplc="0C0A0005" w:tentative="1">
+      <w:start w:val="1"/>
+      <w:numFmt w:val="bullet"/>
+      <w:lvlText w:val=""/>
+      <w:lvlJc w:val="left"/>
+      <w:pPr>
+        <w:ind w:left="4320" w:hanging="360"/>
+      </w:pPr>
+      <w:rPr>
+        <w:rFonts w:ascii="Wingdings" w:hAnsi="Wingdings" w:hint="default"/>
+      </w:rPr>
+    </w:lvl>
+    <w:lvl w:ilvl="6" w:tplc="0C0A0001" w:tentative="1">
+      <w:start w:val="1"/>
+      <w:numFmt w:val="bullet"/>
+      <w:lvlText w:val=""/>
+      <w:lvlJc w:val="left"/>
+      <w:pPr>
+        <w:ind w:left="5040" w:hanging="360"/>
+      </w:pPr>
+      <w:rPr>
+        <w:rFonts w:ascii="Symbol" w:hAnsi="Symbol" w:hint="default"/>
+      </w:rPr>
+    </w:lvl>
+    <w:lvl w:ilvl="7" w:tplc="0C0A0003" w:tentative="1">
+      <w:start w:val="1"/>
+      <w:numFmt w:val="bullet"/>
+      <w:lvlText w:val="o"/>
+      <w:lvlJc w:val="left"/>
+      <w:pPr>
+        <w:ind w:left="5760" w:hanging="360"/>
+      </w:pPr>
+      <w:rPr>
+        <w:rFonts w:ascii="Courier New" w:hAnsi="Courier New" w:cs="Courier New" w:hint="default"/>
+      </w:rPr>
+    </w:lvl>
+    <w:lvl w:ilvl="8" w:tplc="0C0A0005" w:tentative="1">
+      <w:start w:val="1"/>
+      <w:numFmt w:val="bullet"/>
+      <w:lvlText w:val=""/>
+      <w:lvlJc w:val="left"/>
+      <w:pPr>
+        <w:ind w:left="6480" w:hanging="360"/>
+      </w:pPr>
+      <w:rPr>
+        <w:rFonts w:ascii="Wingdings" w:hAnsi="Wingdings" w:hint="default"/>
+      </w:rPr>
+    </w:lvl>
+  </w:abstractNum>
+  <w:abstractNum w:abstractNumId="8" w15:restartNumberingAfterBreak="0">
+    <w:nsid w:val="4A1D02D3"/>
+    <w:multiLevelType w:val="hybridMultilevel"/>
+    <w:tmpl w:val="F6663EE0"/>
+    <w:lvl w:ilvl="0" w:tplc="0C0A0001">
+      <w:start w:val="1"/>
+      <w:numFmt w:val="bullet"/>
+      <w:lvlText w:val=""/>
+      <w:lvlJc w:val="left"/>
+      <w:pPr>
+        <w:ind w:left="720" w:hanging="360"/>
+      </w:pPr>
+      <w:rPr>
+        <w:rFonts w:ascii="Symbol" w:hAnsi="Symbol" w:hint="default"/>
+      </w:rPr>
+    </w:lvl>
+    <w:lvl w:ilvl="1" w:tplc="0C0A0003" w:tentative="1">
+      <w:start w:val="1"/>
+      <w:numFmt w:val="bullet"/>
+      <w:lvlText w:val="o"/>
+      <w:lvlJc w:val="left"/>
+      <w:pPr>
+        <w:ind w:left="1440" w:hanging="360"/>
+      </w:pPr>
+      <w:rPr>
+        <w:rFonts w:ascii="Courier New" w:hAnsi="Courier New" w:cs="Courier New" w:hint="default"/>
+      </w:rPr>
+    </w:lvl>
+    <w:lvl w:ilvl="2" w:tplc="0C0A0005" w:tentative="1">
+      <w:start w:val="1"/>
+      <w:numFmt w:val="bullet"/>
+      <w:lvlText w:val=""/>
+      <w:lvlJc w:val="left"/>
+      <w:pPr>
+        <w:ind w:left="2160" w:hanging="360"/>
+      </w:pPr>
+      <w:rPr>
+        <w:rFonts w:ascii="Wingdings" w:hAnsi="Wingdings" w:hint="default"/>
+      </w:rPr>
+    </w:lvl>
+    <w:lvl w:ilvl="3" w:tplc="0C0A0001" w:tentative="1">
+      <w:start w:val="1"/>
+      <w:numFmt w:val="bullet"/>
+      <w:lvlText w:val=""/>
+      <w:lvlJc w:val="left"/>
+      <w:pPr>
+        <w:ind w:left="2880" w:hanging="360"/>
+      </w:pPr>
+      <w:rPr>
+        <w:rFonts w:ascii="Symbol" w:hAnsi="Symbol" w:hint="default"/>
+      </w:rPr>
+    </w:lvl>
+    <w:lvl w:ilvl="4" w:tplc="0C0A0003" w:tentative="1">
+      <w:start w:val="1"/>
+      <w:numFmt w:val="bullet"/>
+      <w:lvlText w:val="o"/>
+      <w:lvlJc w:val="left"/>
+      <w:pPr>
+        <w:ind w:left="3600" w:hanging="360"/>
+      </w:pPr>
+      <w:rPr>
+        <w:rFonts w:ascii="Courier New" w:hAnsi="Courier New" w:cs="Courier New" w:hint="default"/>
+      </w:rPr>
+    </w:lvl>
+    <w:lvl w:ilvl="5" w:tplc="0C0A0005" w:tentative="1">
+      <w:start w:val="1"/>
+      <w:numFmt w:val="bullet"/>
+      <w:lvlText w:val=""/>
+      <w:lvlJc w:val="left"/>
+      <w:pPr>
+        <w:ind w:left="4320" w:hanging="360"/>
+      </w:pPr>
+      <w:rPr>
+        <w:rFonts w:ascii="Wingdings" w:hAnsi="Wingdings" w:hint="default"/>
+      </w:rPr>
+    </w:lvl>
+    <w:lvl w:ilvl="6" w:tplc="0C0A0001" w:tentative="1">
+      <w:start w:val="1"/>
+      <w:numFmt w:val="bullet"/>
+      <w:lvlText w:val=""/>
+      <w:lvlJc w:val="left"/>
+      <w:pPr>
+        <w:ind w:left="5040" w:hanging="360"/>
+      </w:pPr>
+      <w:rPr>
+        <w:rFonts w:ascii="Symbol" w:hAnsi="Symbol" w:hint="default"/>
+      </w:rPr>
+    </w:lvl>
+    <w:lvl w:ilvl="7" w:tplc="0C0A0003" w:tentative="1">
+      <w:start w:val="1"/>
+      <w:numFmt w:val="bullet"/>
+      <w:lvlText w:val="o"/>
+      <w:lvlJc w:val="left"/>
+      <w:pPr>
+        <w:ind w:left="5760" w:hanging="360"/>
+      </w:pPr>
+      <w:rPr>
+        <w:rFonts w:ascii="Courier New" w:hAnsi="Courier New" w:cs="Courier New" w:hint="default"/>
+      </w:rPr>
+    </w:lvl>
+    <w:lvl w:ilvl="8" w:tplc="0C0A0005" w:tentative="1">
+      <w:start w:val="1"/>
+      <w:numFmt w:val="bullet"/>
+      <w:lvlText w:val=""/>
+      <w:lvlJc w:val="left"/>
+      <w:pPr>
+        <w:ind w:left="6480" w:hanging="360"/>
+      </w:pPr>
+      <w:rPr>
+        <w:rFonts w:ascii="Wingdings" w:hAnsi="Wingdings" w:hint="default"/>
+      </w:rPr>
+    </w:lvl>
+  </w:abstractNum>
+  <w:abstractNum w:abstractNumId="9" w15:restartNumberingAfterBreak="0">
+    <w:nsid w:val="4A6F52DD"/>
+    <w:multiLevelType w:val="hybridMultilevel"/>
+    <w:tmpl w:val="0CE6490C"/>
+    <w:lvl w:ilvl="0" w:tplc="5FEEBF64">
+      <w:start w:val="1"/>
+      <w:numFmt w:val="decimal"/>
+      <w:lvlText w:val="%1)"/>
+      <w:lvlJc w:val="left"/>
+      <w:pPr>
+        <w:ind w:left="525" w:hanging="360"/>
+      </w:pPr>
+      <w:rPr>
+        <w:rFonts w:hint="default"/>
+      </w:rPr>
+    </w:lvl>
+    <w:lvl w:ilvl="1" w:tplc="0C0A0019" w:tentative="1">
+      <w:start w:val="1"/>
+      <w:numFmt w:val="lowerLetter"/>
+      <w:lvlText w:val="%2."/>
+      <w:lvlJc w:val="left"/>
+      <w:pPr>
+        <w:ind w:left="1245" w:hanging="360"/>
+      </w:pPr>
+    </w:lvl>
+    <w:lvl w:ilvl="2" w:tplc="0C0A001B" w:tentative="1">
+      <w:start w:val="1"/>
+      <w:numFmt w:val="lowerRoman"/>
+      <w:lvlText w:val="%3."/>
+      <w:lvlJc w:val="right"/>
+      <w:pPr>
+        <w:ind w:left="1965" w:hanging="180"/>
+      </w:pPr>
+    </w:lvl>
+    <w:lvl w:ilvl="3" w:tplc="0C0A000F" w:tentative="1">
+      <w:start w:val="1"/>
+      <w:numFmt w:val="decimal"/>
+      <w:lvlText w:val="%4."/>
+      <w:lvlJc w:val="left"/>
+      <w:pPr>
+        <w:ind w:left="2685" w:hanging="360"/>
+      </w:pPr>
+    </w:lvl>
+    <w:lvl w:ilvl="4" w:tplc="0C0A0019" w:tentative="1">
+      <w:start w:val="1"/>
+      <w:numFmt w:val="lowerLetter"/>
+      <w:lvlText w:val="%5."/>
+      <w:lvlJc w:val="left"/>
+      <w:pPr>
+        <w:ind w:left="3405" w:hanging="360"/>
+      </w:pPr>
+    </w:lvl>
+    <w:lvl w:ilvl="5" w:tplc="0C0A001B" w:tentative="1">
+      <w:start w:val="1"/>
+      <w:numFmt w:val="lowerRoman"/>
+      <w:lvlText w:val="%6."/>
+      <w:lvlJc w:val="right"/>
+      <w:pPr>
+        <w:ind w:left="4125" w:hanging="180"/>
+      </w:pPr>
+    </w:lvl>
+    <w:lvl w:ilvl="6" w:tplc="0C0A000F" w:tentative="1">
+      <w:start w:val="1"/>
+      <w:numFmt w:val="decimal"/>
+      <w:lvlText w:val="%7."/>
+      <w:lvlJc w:val="left"/>
+      <w:pPr>
+        <w:ind w:left="4845" w:hanging="360"/>
+      </w:pPr>
+    </w:lvl>
+    <w:lvl w:ilvl="7" w:tplc="0C0A0019" w:tentative="1">
+      <w:start w:val="1"/>
+      <w:numFmt w:val="lowerLetter"/>
+      <w:lvlText w:val="%8."/>
+      <w:lvlJc w:val="left"/>
+      <w:pPr>
+        <w:ind w:left="5565" w:hanging="360"/>
+      </w:pPr>
+    </w:lvl>
+    <w:lvl w:ilvl="8" w:tplc="0C0A001B" w:tentative="1">
+      <w:start w:val="1"/>
+      <w:numFmt w:val="lowerRoman"/>
+      <w:lvlText w:val="%9."/>
+      <w:lvlJc w:val="right"/>
+      <w:pPr>
+        <w:ind w:left="6285" w:hanging="180"/>
+      </w:pPr>
+    </w:lvl>
+  </w:abstractNum>
+  <w:abstractNum w:abstractNumId="10" w15:restartNumberingAfterBreak="0">
+    <w:nsid w:val="5BF054A2"/>
+    <w:multiLevelType w:val="hybridMultilevel"/>
+    <w:tmpl w:val="CD746BFE"/>
+    <w:lvl w:ilvl="0" w:tplc="0C0A0003">
+      <w:start w:val="1"/>
+      <w:numFmt w:val="bullet"/>
+      <w:lvlText w:val="o"/>
+      <w:lvlJc w:val="left"/>
+      <w:pPr>
+        <w:ind w:left="885" w:hanging="360"/>
+      </w:pPr>
+      <w:rPr>
+        <w:rFonts w:ascii="Courier New" w:hAnsi="Courier New" w:cs="Courier New" w:hint="default"/>
+      </w:rPr>
+    </w:lvl>
+    <w:lvl w:ilvl="1" w:tplc="0C0A0003" w:tentative="1">
+      <w:start w:val="1"/>
+      <w:numFmt w:val="bullet"/>
+      <w:lvlText w:val="o"/>
+      <w:lvlJc w:val="left"/>
+      <w:pPr>
+        <w:ind w:left="1605" w:hanging="360"/>
+      </w:pPr>
+      <w:rPr>
+        <w:rFonts w:ascii="Courier New" w:hAnsi="Courier New" w:cs="Courier New" w:hint="default"/>
+      </w:rPr>
+    </w:lvl>
+    <w:lvl w:ilvl="2" w:tplc="0C0A0005" w:tentative="1">
+      <w:start w:val="1"/>
+      <w:numFmt w:val="bullet"/>
+      <w:lvlText w:val=""/>
+      <w:lvlJc w:val="left"/>
+      <w:pPr>
+        <w:ind w:left="2325" w:hanging="360"/>
+      </w:pPr>
+      <w:rPr>
+        <w:rFonts w:ascii="Wingdings" w:hAnsi="Wingdings" w:hint="default"/>
+      </w:rPr>
+    </w:lvl>
+    <w:lvl w:ilvl="3" w:tplc="0C0A0001" w:tentative="1">
+      <w:start w:val="1"/>
+      <w:numFmt w:val="bullet"/>
+      <w:lvlText w:val=""/>
+      <w:lvlJc w:val="left"/>
+      <w:pPr>
+        <w:ind w:left="3045" w:hanging="360"/>
+      </w:pPr>
+      <w:rPr>
+        <w:rFonts w:ascii="Symbol" w:hAnsi="Symbol" w:hint="default"/>
+      </w:rPr>
+    </w:lvl>
+    <w:lvl w:ilvl="4" w:tplc="0C0A0003" w:tentative="1">
+      <w:start w:val="1"/>
+      <w:numFmt w:val="bullet"/>
+      <w:lvlText w:val="o"/>
+      <w:lvlJc w:val="left"/>
+      <w:pPr>
+        <w:ind w:left="3765" w:hanging="360"/>
+      </w:pPr>
+      <w:rPr>
+        <w:rFonts w:ascii="Courier New" w:hAnsi="Courier New" w:cs="Courier New" w:hint="default"/>
+      </w:rPr>
+    </w:lvl>
+    <w:lvl w:ilvl="5" w:tplc="0C0A0005" w:tentative="1">
+      <w:start w:val="1"/>
+      <w:numFmt w:val="bullet"/>
+      <w:lvlText w:val=""/>
+      <w:lvlJc w:val="left"/>
+      <w:pPr>
+        <w:ind w:left="4485" w:hanging="360"/>
+      </w:pPr>
+      <w:rPr>
+        <w:rFonts w:ascii="Wingdings" w:hAnsi="Wingdings" w:hint="default"/>
+      </w:rPr>
+    </w:lvl>
+    <w:lvl w:ilvl="6" w:tplc="0C0A0001" w:tentative="1">
+      <w:start w:val="1"/>
+      <w:numFmt w:val="bullet"/>
+      <w:lvlText w:val=""/>
+      <w:lvlJc w:val="left"/>
+      <w:pPr>
+        <w:ind w:left="5205" w:hanging="360"/>
+      </w:pPr>
+      <w:rPr>
+        <w:rFonts w:ascii="Symbol" w:hAnsi="Symbol" w:hint="default"/>
+      </w:rPr>
+    </w:lvl>
+    <w:lvl w:ilvl="7" w:tplc="0C0A0003" w:tentative="1">
+      <w:start w:val="1"/>
+      <w:numFmt w:val="bullet"/>
+      <w:lvlText w:val="o"/>
+      <w:lvlJc w:val="left"/>
+      <w:pPr>
+        <w:ind w:left="5925" w:hanging="360"/>
+      </w:pPr>
+      <w:rPr>
+        <w:rFonts w:ascii="Courier New" w:hAnsi="Courier New" w:cs="Courier New" w:hint="default"/>
+      </w:rPr>
+    </w:lvl>
+    <w:lvl w:ilvl="8" w:tplc="0C0A0005" w:tentative="1">
+      <w:start w:val="1"/>
+      <w:numFmt w:val="bullet"/>
+      <w:lvlText w:val=""/>
+      <w:lvlJc w:val="left"/>
+      <w:pPr>
+        <w:ind w:left="6645" w:hanging="360"/>
+      </w:pPr>
+      <w:rPr>
+        <w:rFonts w:ascii="Wingdings" w:hAnsi="Wingdings" w:hint="default"/>
+      </w:rPr>
+    </w:lvl>
+  </w:abstractNum>
+  <w:abstractNum w:abstractNumId="11" w15:restartNumberingAfterBreak="0">
     <w:nsid w:val="64747ACF"/>
     <w:multiLevelType w:val="hybridMultilevel"/>
     <w:tmpl w:val="6762AA08"/>
@@ -1239,14 +4336,246 @@
       </w:rPr>
     </w:lvl>
   </w:abstractNum>
+  <w:abstractNum w:abstractNumId="12" w15:restartNumberingAfterBreak="0">
+    <w:nsid w:val="6A367AA9"/>
+    <w:multiLevelType w:val="hybridMultilevel"/>
+    <w:tmpl w:val="E5429590"/>
+    <w:lvl w:ilvl="0" w:tplc="0C0A000F">
+      <w:start w:val="1"/>
+      <w:numFmt w:val="decimal"/>
+      <w:lvlText w:val="%1."/>
+      <w:lvlJc w:val="left"/>
+      <w:pPr>
+        <w:ind w:left="2715" w:hanging="360"/>
+      </w:pPr>
+    </w:lvl>
+    <w:lvl w:ilvl="1" w:tplc="0C0A0019" w:tentative="1">
+      <w:start w:val="1"/>
+      <w:numFmt w:val="lowerLetter"/>
+      <w:lvlText w:val="%2."/>
+      <w:lvlJc w:val="left"/>
+      <w:pPr>
+        <w:ind w:left="3435" w:hanging="360"/>
+      </w:pPr>
+    </w:lvl>
+    <w:lvl w:ilvl="2" w:tplc="0C0A001B" w:tentative="1">
+      <w:start w:val="1"/>
+      <w:numFmt w:val="lowerRoman"/>
+      <w:lvlText w:val="%3."/>
+      <w:lvlJc w:val="right"/>
+      <w:pPr>
+        <w:ind w:left="4155" w:hanging="180"/>
+      </w:pPr>
+    </w:lvl>
+    <w:lvl w:ilvl="3" w:tplc="0C0A000F" w:tentative="1">
+      <w:start w:val="1"/>
+      <w:numFmt w:val="decimal"/>
+      <w:lvlText w:val="%4."/>
+      <w:lvlJc w:val="left"/>
+      <w:pPr>
+        <w:ind w:left="4875" w:hanging="360"/>
+      </w:pPr>
+    </w:lvl>
+    <w:lvl w:ilvl="4" w:tplc="0C0A0019" w:tentative="1">
+      <w:start w:val="1"/>
+      <w:numFmt w:val="lowerLetter"/>
+      <w:lvlText w:val="%5."/>
+      <w:lvlJc w:val="left"/>
+      <w:pPr>
+        <w:ind w:left="5595" w:hanging="360"/>
+      </w:pPr>
+    </w:lvl>
+    <w:lvl w:ilvl="5" w:tplc="0C0A001B" w:tentative="1">
+      <w:start w:val="1"/>
+      <w:numFmt w:val="lowerRoman"/>
+      <w:lvlText w:val="%6."/>
+      <w:lvlJc w:val="right"/>
+      <w:pPr>
+        <w:ind w:left="6315" w:hanging="180"/>
+      </w:pPr>
+    </w:lvl>
+    <w:lvl w:ilvl="6" w:tplc="0C0A000F" w:tentative="1">
+      <w:start w:val="1"/>
+      <w:numFmt w:val="decimal"/>
+      <w:lvlText w:val="%7."/>
+      <w:lvlJc w:val="left"/>
+      <w:pPr>
+        <w:ind w:left="7035" w:hanging="360"/>
+      </w:pPr>
+    </w:lvl>
+    <w:lvl w:ilvl="7" w:tplc="0C0A0019" w:tentative="1">
+      <w:start w:val="1"/>
+      <w:numFmt w:val="lowerLetter"/>
+      <w:lvlText w:val="%8."/>
+      <w:lvlJc w:val="left"/>
+      <w:pPr>
+        <w:ind w:left="7755" w:hanging="360"/>
+      </w:pPr>
+    </w:lvl>
+    <w:lvl w:ilvl="8" w:tplc="0C0A001B" w:tentative="1">
+      <w:start w:val="1"/>
+      <w:numFmt w:val="lowerRoman"/>
+      <w:lvlText w:val="%9."/>
+      <w:lvlJc w:val="right"/>
+      <w:pPr>
+        <w:ind w:left="8475" w:hanging="180"/>
+      </w:pPr>
+    </w:lvl>
+  </w:abstractNum>
+  <w:abstractNum w:abstractNumId="13" w15:restartNumberingAfterBreak="0">
+    <w:nsid w:val="6E14409E"/>
+    <w:multiLevelType w:val="hybridMultilevel"/>
+    <w:tmpl w:val="5464D98A"/>
+    <w:lvl w:ilvl="0" w:tplc="0C0A0003">
+      <w:start w:val="1"/>
+      <w:numFmt w:val="bullet"/>
+      <w:lvlText w:val="o"/>
+      <w:lvlJc w:val="left"/>
+      <w:pPr>
+        <w:ind w:left="885" w:hanging="360"/>
+      </w:pPr>
+      <w:rPr>
+        <w:rFonts w:ascii="Courier New" w:hAnsi="Courier New" w:cs="Courier New" w:hint="default"/>
+      </w:rPr>
+    </w:lvl>
+    <w:lvl w:ilvl="1" w:tplc="0C0A0003" w:tentative="1">
+      <w:start w:val="1"/>
+      <w:numFmt w:val="bullet"/>
+      <w:lvlText w:val="o"/>
+      <w:lvlJc w:val="left"/>
+      <w:pPr>
+        <w:ind w:left="1605" w:hanging="360"/>
+      </w:pPr>
+      <w:rPr>
+        <w:rFonts w:ascii="Courier New" w:hAnsi="Courier New" w:cs="Courier New" w:hint="default"/>
+      </w:rPr>
+    </w:lvl>
+    <w:lvl w:ilvl="2" w:tplc="0C0A0005" w:tentative="1">
+      <w:start w:val="1"/>
+      <w:numFmt w:val="bullet"/>
+      <w:lvlText w:val=""/>
+      <w:lvlJc w:val="left"/>
+      <w:pPr>
+        <w:ind w:left="2325" w:hanging="360"/>
+      </w:pPr>
+      <w:rPr>
+        <w:rFonts w:ascii="Wingdings" w:hAnsi="Wingdings" w:hint="default"/>
+      </w:rPr>
+    </w:lvl>
+    <w:lvl w:ilvl="3" w:tplc="0C0A0001" w:tentative="1">
+      <w:start w:val="1"/>
+      <w:numFmt w:val="bullet"/>
+      <w:lvlText w:val=""/>
+      <w:lvlJc w:val="left"/>
+      <w:pPr>
+        <w:ind w:left="3045" w:hanging="360"/>
+      </w:pPr>
+      <w:rPr>
+        <w:rFonts w:ascii="Symbol" w:hAnsi="Symbol" w:hint="default"/>
+      </w:rPr>
+    </w:lvl>
+    <w:lvl w:ilvl="4" w:tplc="0C0A0003" w:tentative="1">
+      <w:start w:val="1"/>
+      <w:numFmt w:val="bullet"/>
+      <w:lvlText w:val="o"/>
+      <w:lvlJc w:val="left"/>
+      <w:pPr>
+        <w:ind w:left="3765" w:hanging="360"/>
+      </w:pPr>
+      <w:rPr>
+        <w:rFonts w:ascii="Courier New" w:hAnsi="Courier New" w:cs="Courier New" w:hint="default"/>
+      </w:rPr>
+    </w:lvl>
+    <w:lvl w:ilvl="5" w:tplc="0C0A0005" w:tentative="1">
+      <w:start w:val="1"/>
+      <w:numFmt w:val="bullet"/>
+      <w:lvlText w:val=""/>
+      <w:lvlJc w:val="left"/>
+      <w:pPr>
+        <w:ind w:left="4485" w:hanging="360"/>
+      </w:pPr>
+      <w:rPr>
+        <w:rFonts w:ascii="Wingdings" w:hAnsi="Wingdings" w:hint="default"/>
+      </w:rPr>
+    </w:lvl>
+    <w:lvl w:ilvl="6" w:tplc="0C0A0001" w:tentative="1">
+      <w:start w:val="1"/>
+      <w:numFmt w:val="bullet"/>
+      <w:lvlText w:val=""/>
+      <w:lvlJc w:val="left"/>
+      <w:pPr>
+        <w:ind w:left="5205" w:hanging="360"/>
+      </w:pPr>
+      <w:rPr>
+        <w:rFonts w:ascii="Symbol" w:hAnsi="Symbol" w:hint="default"/>
+      </w:rPr>
+    </w:lvl>
+    <w:lvl w:ilvl="7" w:tplc="0C0A0003" w:tentative="1">
+      <w:start w:val="1"/>
+      <w:numFmt w:val="bullet"/>
+      <w:lvlText w:val="o"/>
+      <w:lvlJc w:val="left"/>
+      <w:pPr>
+        <w:ind w:left="5925" w:hanging="360"/>
+      </w:pPr>
+      <w:rPr>
+        <w:rFonts w:ascii="Courier New" w:hAnsi="Courier New" w:cs="Courier New" w:hint="default"/>
+      </w:rPr>
+    </w:lvl>
+    <w:lvl w:ilvl="8" w:tplc="0C0A0005" w:tentative="1">
+      <w:start w:val="1"/>
+      <w:numFmt w:val="bullet"/>
+      <w:lvlText w:val=""/>
+      <w:lvlJc w:val="left"/>
+      <w:pPr>
+        <w:ind w:left="6645" w:hanging="360"/>
+      </w:pPr>
+      <w:rPr>
+        <w:rFonts w:ascii="Wingdings" w:hAnsi="Wingdings" w:hint="default"/>
+      </w:rPr>
+    </w:lvl>
+  </w:abstractNum>
   <w:num w:numId="1">
+    <w:abstractNumId w:val="11"/>
+  </w:num>
+  <w:num w:numId="2">
+    <w:abstractNumId w:val="6"/>
+  </w:num>
+  <w:num w:numId="3">
+    <w:abstractNumId w:val="4"/>
+  </w:num>
+  <w:num w:numId="4">
     <w:abstractNumId w:val="2"/>
   </w:num>
-  <w:num w:numId="2">
+  <w:num w:numId="5">
+    <w:abstractNumId w:val="0"/>
+  </w:num>
+  <w:num w:numId="6">
+    <w:abstractNumId w:val="3"/>
+  </w:num>
+  <w:num w:numId="7">
+    <w:abstractNumId w:val="7"/>
+  </w:num>
+  <w:num w:numId="8">
+    <w:abstractNumId w:val="12"/>
+  </w:num>
+  <w:num w:numId="9">
+    <w:abstractNumId w:val="5"/>
+  </w:num>
+  <w:num w:numId="10">
     <w:abstractNumId w:val="1"/>
   </w:num>
-  <w:num w:numId="3">
-    <w:abstractNumId w:val="0"/>
+  <w:num w:numId="11">
+    <w:abstractNumId w:val="13"/>
+  </w:num>
+  <w:num w:numId="12">
+    <w:abstractNumId w:val="8"/>
+  </w:num>
+  <w:num w:numId="13">
+    <w:abstractNumId w:val="9"/>
+  </w:num>
+  <w:num w:numId="14">
+    <w:abstractNumId w:val="10"/>
   </w:num>
 </w:numbering>
 </file>
@@ -1649,6 +4978,50 @@
   <w:style w:type="paragraph" w:default="1" w:styleId="Normal">
     <w:name w:val="Normal"/>
     <w:qFormat/>
+    <w:rsid w:val="006F33E2"/>
+  </w:style>
+  <w:style w:type="paragraph" w:styleId="Ttulo1">
+    <w:name w:val="heading 1"/>
+    <w:basedOn w:val="Normal"/>
+    <w:next w:val="Normal"/>
+    <w:link w:val="Ttulo1Car"/>
+    <w:uiPriority w:val="9"/>
+    <w:qFormat/>
+    <w:rsid w:val="00602FFF"/>
+    <w:pPr>
+      <w:keepNext/>
+      <w:keepLines/>
+      <w:spacing w:before="240" w:after="0"/>
+      <w:outlineLvl w:val="0"/>
+    </w:pPr>
+    <w:rPr>
+      <w:rFonts w:asciiTheme="majorHAnsi" w:eastAsiaTheme="majorEastAsia" w:hAnsiTheme="majorHAnsi" w:cstheme="majorBidi"/>
+      <w:color w:val="2F5496" w:themeColor="accent1" w:themeShade="BF"/>
+      <w:sz w:val="32"/>
+      <w:szCs w:val="32"/>
+    </w:rPr>
+  </w:style>
+  <w:style w:type="paragraph" w:styleId="Ttulo2">
+    <w:name w:val="heading 2"/>
+    <w:basedOn w:val="Normal"/>
+    <w:next w:val="Normal"/>
+    <w:link w:val="Ttulo2Car"/>
+    <w:uiPriority w:val="9"/>
+    <w:unhideWhenUsed/>
+    <w:qFormat/>
+    <w:rsid w:val="00602FFF"/>
+    <w:pPr>
+      <w:keepNext/>
+      <w:keepLines/>
+      <w:spacing w:before="40" w:after="0"/>
+      <w:outlineLvl w:val="1"/>
+    </w:pPr>
+    <w:rPr>
+      <w:rFonts w:asciiTheme="majorHAnsi" w:eastAsiaTheme="majorEastAsia" w:hAnsiTheme="majorHAnsi" w:cstheme="majorBidi"/>
+      <w:color w:val="2F5496" w:themeColor="accent1" w:themeShade="BF"/>
+      <w:sz w:val="26"/>
+      <w:szCs w:val="26"/>
+    </w:rPr>
   </w:style>
   <w:style w:type="character" w:default="1" w:styleId="Fuentedeprrafopredeter">
     <w:name w:val="Default Paragraph Font"/>
@@ -1687,6 +5060,83 @@
       <w:ind w:left="720"/>
       <w:contextualSpacing/>
     </w:pPr>
+  </w:style>
+  <w:style w:type="character" w:customStyle="1" w:styleId="Ttulo1Car">
+    <w:name w:val="Título 1 Car"/>
+    <w:basedOn w:val="Fuentedeprrafopredeter"/>
+    <w:link w:val="Ttulo1"/>
+    <w:uiPriority w:val="9"/>
+    <w:rsid w:val="00602FFF"/>
+    <w:rPr>
+      <w:rFonts w:asciiTheme="majorHAnsi" w:eastAsiaTheme="majorEastAsia" w:hAnsiTheme="majorHAnsi" w:cstheme="majorBidi"/>
+      <w:color w:val="2F5496" w:themeColor="accent1" w:themeShade="BF"/>
+      <w:sz w:val="32"/>
+      <w:szCs w:val="32"/>
+    </w:rPr>
+  </w:style>
+  <w:style w:type="character" w:customStyle="1" w:styleId="Ttulo2Car">
+    <w:name w:val="Título 2 Car"/>
+    <w:basedOn w:val="Fuentedeprrafopredeter"/>
+    <w:link w:val="Ttulo2"/>
+    <w:uiPriority w:val="9"/>
+    <w:rsid w:val="00602FFF"/>
+    <w:rPr>
+      <w:rFonts w:asciiTheme="majorHAnsi" w:eastAsiaTheme="majorEastAsia" w:hAnsiTheme="majorHAnsi" w:cstheme="majorBidi"/>
+      <w:color w:val="2F5496" w:themeColor="accent1" w:themeShade="BF"/>
+      <w:sz w:val="26"/>
+      <w:szCs w:val="26"/>
+    </w:rPr>
+  </w:style>
+  <w:style w:type="paragraph" w:styleId="TtuloTDC">
+    <w:name w:val="TOC Heading"/>
+    <w:basedOn w:val="Ttulo1"/>
+    <w:next w:val="Normal"/>
+    <w:uiPriority w:val="39"/>
+    <w:unhideWhenUsed/>
+    <w:qFormat/>
+    <w:rsid w:val="00CE4893"/>
+    <w:pPr>
+      <w:outlineLvl w:val="9"/>
+    </w:pPr>
+    <w:rPr>
+      <w:lang w:eastAsia="es-ES"/>
+    </w:rPr>
+  </w:style>
+  <w:style w:type="paragraph" w:styleId="TDC1">
+    <w:name w:val="toc 1"/>
+    <w:basedOn w:val="Normal"/>
+    <w:next w:val="Normal"/>
+    <w:autoRedefine/>
+    <w:uiPriority w:val="39"/>
+    <w:unhideWhenUsed/>
+    <w:rsid w:val="00CE4893"/>
+    <w:pPr>
+      <w:spacing w:after="100"/>
+    </w:pPr>
+  </w:style>
+  <w:style w:type="paragraph" w:styleId="TDC2">
+    <w:name w:val="toc 2"/>
+    <w:basedOn w:val="Normal"/>
+    <w:next w:val="Normal"/>
+    <w:autoRedefine/>
+    <w:uiPriority w:val="39"/>
+    <w:unhideWhenUsed/>
+    <w:rsid w:val="00CE4893"/>
+    <w:pPr>
+      <w:spacing w:after="100"/>
+      <w:ind w:left="220"/>
+    </w:pPr>
+  </w:style>
+  <w:style w:type="character" w:styleId="Hipervnculo">
+    <w:name w:val="Hyperlink"/>
+    <w:basedOn w:val="Fuentedeprrafopredeter"/>
+    <w:uiPriority w:val="99"/>
+    <w:unhideWhenUsed/>
+    <w:rsid w:val="00CE4893"/>
+    <w:rPr>
+      <w:color w:val="0563C1" w:themeColor="hyperlink"/>
+      <w:u w:val="single"/>
+    </w:rPr>
   </w:style>
 </w:styles>
 </file>
@@ -1984,4 +5434,16 @@
     </a:ext>
   </a:extLst>
 </a:theme>
+</file>
+
+<file path=customXml/item1.xml><?xml version="1.0" encoding="utf-8"?>
+<b:Sources xmlns:b="http://schemas.openxmlformats.org/officeDocument/2006/bibliography" xmlns="http://schemas.openxmlformats.org/officeDocument/2006/bibliography" SelectedStyle="\APASixthEditionOfficeOnline.xsl" StyleName="APA" Version="6"/>
+</file>
+
+<file path=customXml/itemProps1.xml><?xml version="1.0" encoding="utf-8"?>
+<ds:datastoreItem xmlns:ds="http://schemas.openxmlformats.org/officeDocument/2006/customXml" ds:itemID="{C527C20B-AFC6-4170-AB37-F4D440E46C2B}">
+  <ds:schemaRefs>
+    <ds:schemaRef ds:uri="http://schemas.openxmlformats.org/officeDocument/2006/bibliography"/>
+  </ds:schemaRefs>
+</ds:datastoreItem>
 </file>
</xml_diff>